<commit_message>
dodałem w liczbe stron
</commit_message>
<xml_diff>
--- a/ProjektWersjaBezEkranow.docx
+++ b/ProjektWersjaBezEkranow.docx
@@ -809,14 +809,27 @@
       <w:r>
         <w:t xml:space="preserve">Rysunek </w:t>
       </w:r>
-      <w:fldSimple w:instr=" SEQ Rysunek \* ARABIC ">
-        <w:r>
-          <w:rPr>
-            <w:noProof/>
-          </w:rPr>
-          <w:t>1</w:t>
-        </w:r>
-      </w:fldSimple>
+      <w:r>
+        <w:fldChar w:fldCharType="begin"/>
+      </w:r>
+      <w:r>
+        <w:instrText xml:space="preserve"> SEQ Rysunek \* ARABIC </w:instrText>
+      </w:r>
+      <w:r>
+        <w:fldChar w:fldCharType="separate"/>
+      </w:r>
+      <w:r>
+        <w:rPr>
+          <w:noProof/>
+        </w:rPr>
+        <w:t>1</w:t>
+      </w:r>
+      <w:r>
+        <w:rPr>
+          <w:noProof/>
+        </w:rPr>
+        <w:fldChar w:fldCharType="end"/>
+      </w:r>
       <w:r>
         <w:t xml:space="preserve"> Biznesowy DPU</w:t>
       </w:r>
@@ -850,7 +863,7 @@
                     <pic:cNvPicPr/>
                   </pic:nvPicPr>
                   <pic:blipFill>
-                    <a:blip r:embed="rId6">
+                    <a:blip r:embed="rId8">
                       <a:extLst>
                         <a:ext uri="{28A0092B-C50C-407E-A947-70E740481C1C}">
                           <a14:useLocalDpi xmlns:a14="http://schemas.microsoft.com/office/drawing/2010/main" val="0"/>
@@ -1146,7 +1159,7 @@
                     </pic:cNvPicPr>
                   </pic:nvPicPr>
                   <pic:blipFill>
-                    <a:blip r:embed="rId7">
+                    <a:blip r:embed="rId9">
                       <a:extLst>
                         <a:ext uri="{28A0092B-C50C-407E-A947-70E740481C1C}">
                           <a14:useLocalDpi xmlns:a14="http://schemas.microsoft.com/office/drawing/2010/main" val="0"/>
@@ -1236,12 +1249,7 @@
         <w:t>),</w:t>
       </w:r>
       <w:r>
-        <w:t xml:space="preserve"> </w:t>
-      </w:r>
-      <w:bookmarkStart w:id="1" w:name="_GoBack"/>
-      <w:bookmarkEnd w:id="1"/>
-      <w:r>
-        <w:t xml:space="preserve">następnie kierownik biura Bartosz Szyk wysyła te dane do archiwizacji. Dane odbiera pracownik biura Tomasz </w:t>
+        <w:t xml:space="preserve"> następnie kierownik biura Bartosz Szyk wysyła te dane do archiwizacji. Dane odbiera pracownik biura Tomasz </w:t>
       </w:r>
       <w:r>
         <w:t>Wij,</w:t>
@@ -2064,14 +2072,27 @@
       <w:r>
         <w:t xml:space="preserve">Rysunek </w:t>
       </w:r>
-      <w:fldSimple w:instr=" SEQ Rysunek \* ARABIC ">
-        <w:r>
-          <w:rPr>
-            <w:noProof/>
-          </w:rPr>
-          <w:t>2</w:t>
-        </w:r>
-      </w:fldSimple>
+      <w:r>
+        <w:fldChar w:fldCharType="begin"/>
+      </w:r>
+      <w:r>
+        <w:instrText xml:space="preserve"> SEQ Rysunek \* ARABIC </w:instrText>
+      </w:r>
+      <w:r>
+        <w:fldChar w:fldCharType="separate"/>
+      </w:r>
+      <w:r>
+        <w:rPr>
+          <w:noProof/>
+        </w:rPr>
+        <w:t>2</w:t>
+      </w:r>
+      <w:r>
+        <w:rPr>
+          <w:noProof/>
+        </w:rPr>
+        <w:fldChar w:fldCharType="end"/>
+      </w:r>
       <w:r>
         <w:t xml:space="preserve"> Systemowy DPU</w:t>
       </w:r>
@@ -2099,7 +2120,7 @@
                     </pic:cNvPicPr>
                   </pic:nvPicPr>
                   <pic:blipFill>
-                    <a:blip r:embed="rId8">
+                    <a:blip r:embed="rId10">
                       <a:extLst>
                         <a:ext uri="{28A0092B-C50C-407E-A947-70E740481C1C}">
                           <a14:useLocalDpi xmlns:a14="http://schemas.microsoft.com/office/drawing/2010/main" val="0"/>
@@ -2151,14 +2172,27 @@
       <w:r>
         <w:t xml:space="preserve">Tabela </w:t>
       </w:r>
-      <w:fldSimple w:instr=" SEQ Tabela \* ARABIC ">
-        <w:r>
-          <w:rPr>
-            <w:noProof/>
-          </w:rPr>
-          <w:t>1</w:t>
-        </w:r>
-      </w:fldSimple>
+      <w:r>
+        <w:fldChar w:fldCharType="begin"/>
+      </w:r>
+      <w:r>
+        <w:instrText xml:space="preserve"> SEQ Tabela \* ARABIC </w:instrText>
+      </w:r>
+      <w:r>
+        <w:fldChar w:fldCharType="separate"/>
+      </w:r>
+      <w:r>
+        <w:rPr>
+          <w:noProof/>
+        </w:rPr>
+        <w:t>1</w:t>
+      </w:r>
+      <w:r>
+        <w:rPr>
+          <w:noProof/>
+        </w:rPr>
+        <w:fldChar w:fldCharType="end"/>
+      </w:r>
       <w:r>
         <w:t xml:space="preserve"> Scenariusz do PU "Archiwizacja danych"</w:t>
       </w:r>
@@ -2883,14 +2917,27 @@
       <w:r>
         <w:t xml:space="preserve">Tabela </w:t>
       </w:r>
-      <w:fldSimple w:instr=" SEQ Tabela \* ARABIC ">
-        <w:r>
-          <w:rPr>
-            <w:noProof/>
-          </w:rPr>
-          <w:t>2</w:t>
-        </w:r>
-      </w:fldSimple>
+      <w:r>
+        <w:fldChar w:fldCharType="begin"/>
+      </w:r>
+      <w:r>
+        <w:instrText xml:space="preserve"> SEQ Tabela \* ARABIC </w:instrText>
+      </w:r>
+      <w:r>
+        <w:fldChar w:fldCharType="separate"/>
+      </w:r>
+      <w:r>
+        <w:rPr>
+          <w:noProof/>
+        </w:rPr>
+        <w:t>2</w:t>
+      </w:r>
+      <w:r>
+        <w:rPr>
+          <w:noProof/>
+        </w:rPr>
+        <w:fldChar w:fldCharType="end"/>
+      </w:r>
       <w:r>
         <w:t xml:space="preserve"> Scenariusz do PU "Odczyt danych wystawy"</w:t>
       </w:r>
@@ -3501,14 +3548,27 @@
         <w:lastRenderedPageBreak/>
         <w:t xml:space="preserve">Tabela </w:t>
       </w:r>
-      <w:fldSimple w:instr=" SEQ Tabela \* ARABIC ">
-        <w:r>
-          <w:rPr>
-            <w:noProof/>
-          </w:rPr>
-          <w:t>3</w:t>
-        </w:r>
-      </w:fldSimple>
+      <w:r>
+        <w:fldChar w:fldCharType="begin"/>
+      </w:r>
+      <w:r>
+        <w:instrText xml:space="preserve"> SEQ Tabela \* ARABIC </w:instrText>
+      </w:r>
+      <w:r>
+        <w:fldChar w:fldCharType="separate"/>
+      </w:r>
+      <w:r>
+        <w:rPr>
+          <w:noProof/>
+        </w:rPr>
+        <w:t>3</w:t>
+      </w:r>
+      <w:r>
+        <w:rPr>
+          <w:noProof/>
+        </w:rPr>
+        <w:fldChar w:fldCharType="end"/>
+      </w:r>
       <w:r>
         <w:t xml:space="preserve"> Scenariusz do PU "Przydzielenie grafiku pracy"</w:t>
       </w:r>
@@ -4112,14 +4172,27 @@
       <w:r>
         <w:t xml:space="preserve">Tabela </w:t>
       </w:r>
-      <w:fldSimple w:instr=" SEQ Tabela \* ARABIC ">
-        <w:r>
-          <w:rPr>
-            <w:noProof/>
-          </w:rPr>
-          <w:t>4</w:t>
-        </w:r>
-      </w:fldSimple>
+      <w:r>
+        <w:fldChar w:fldCharType="begin"/>
+      </w:r>
+      <w:r>
+        <w:instrText xml:space="preserve"> SEQ Tabela \* ARABIC </w:instrText>
+      </w:r>
+      <w:r>
+        <w:fldChar w:fldCharType="separate"/>
+      </w:r>
+      <w:r>
+        <w:rPr>
+          <w:noProof/>
+        </w:rPr>
+        <w:t>4</w:t>
+      </w:r>
+      <w:r>
+        <w:rPr>
+          <w:noProof/>
+        </w:rPr>
+        <w:fldChar w:fldCharType="end"/>
+      </w:r>
       <w:r>
         <w:t xml:space="preserve"> Scenariusz do PU "Odczyt grafiku pracy"</w:t>
       </w:r>
@@ -4727,14 +4800,27 @@
         <w:lastRenderedPageBreak/>
         <w:t xml:space="preserve">Tabela </w:t>
       </w:r>
-      <w:fldSimple w:instr=" SEQ Tabela \* ARABIC ">
-        <w:r>
-          <w:rPr>
-            <w:noProof/>
-          </w:rPr>
-          <w:t>5</w:t>
-        </w:r>
-      </w:fldSimple>
+      <w:r>
+        <w:fldChar w:fldCharType="begin"/>
+      </w:r>
+      <w:r>
+        <w:instrText xml:space="preserve"> SEQ Tabela \* ARABIC </w:instrText>
+      </w:r>
+      <w:r>
+        <w:fldChar w:fldCharType="separate"/>
+      </w:r>
+      <w:r>
+        <w:rPr>
+          <w:noProof/>
+        </w:rPr>
+        <w:t>5</w:t>
+      </w:r>
+      <w:r>
+        <w:rPr>
+          <w:noProof/>
+        </w:rPr>
+        <w:fldChar w:fldCharType="end"/>
+      </w:r>
       <w:r>
         <w:t xml:space="preserve"> Scenariusz do PU "Przydzielenie stanowiska eksponatowi"</w:t>
       </w:r>
@@ -5343,14 +5429,27 @@
       <w:r>
         <w:t xml:space="preserve">Tabela </w:t>
       </w:r>
-      <w:fldSimple w:instr=" SEQ Tabela \* ARABIC ">
-        <w:r>
-          <w:rPr>
-            <w:noProof/>
-          </w:rPr>
-          <w:t>6</w:t>
-        </w:r>
-      </w:fldSimple>
+      <w:r>
+        <w:fldChar w:fldCharType="begin"/>
+      </w:r>
+      <w:r>
+        <w:instrText xml:space="preserve"> SEQ Tabela \* ARABIC </w:instrText>
+      </w:r>
+      <w:r>
+        <w:fldChar w:fldCharType="separate"/>
+      </w:r>
+      <w:r>
+        <w:rPr>
+          <w:noProof/>
+        </w:rPr>
+        <w:t>6</w:t>
+      </w:r>
+      <w:r>
+        <w:rPr>
+          <w:noProof/>
+        </w:rPr>
+        <w:fldChar w:fldCharType="end"/>
+      </w:r>
       <w:r>
         <w:t xml:space="preserve"> Scenariusz do PU "Złóż raport"</w:t>
       </w:r>
@@ -6015,14 +6114,27 @@
       <w:r>
         <w:t xml:space="preserve">Tabela </w:t>
       </w:r>
-      <w:fldSimple w:instr=" SEQ Tabela \* ARABIC ">
-        <w:r>
-          <w:rPr>
-            <w:noProof/>
-          </w:rPr>
-          <w:t>7</w:t>
-        </w:r>
-      </w:fldSimple>
+      <w:r>
+        <w:fldChar w:fldCharType="begin"/>
+      </w:r>
+      <w:r>
+        <w:instrText xml:space="preserve"> SEQ Tabela \* ARABIC </w:instrText>
+      </w:r>
+      <w:r>
+        <w:fldChar w:fldCharType="separate"/>
+      </w:r>
+      <w:r>
+        <w:rPr>
+          <w:noProof/>
+        </w:rPr>
+        <w:t>7</w:t>
+      </w:r>
+      <w:r>
+        <w:rPr>
+          <w:noProof/>
+        </w:rPr>
+        <w:fldChar w:fldCharType="end"/>
+      </w:r>
       <w:r>
         <w:t xml:space="preserve"> Scenariusz do PU "Zakup biletu"</w:t>
       </w:r>
@@ -6663,8 +6775,11 @@
       <w:pPr>
         <w:jc w:val="both"/>
       </w:pPr>
+      <w:bookmarkStart w:id="1" w:name="_GoBack"/>
+      <w:bookmarkEnd w:id="1"/>
     </w:p>
     <w:sectPr>
+      <w:footerReference w:type="default" r:id="rId11"/>
       <w:pgSz w:w="11906" w:h="16838"/>
       <w:pgMar w:top="1417" w:right="1417" w:bottom="1417" w:left="1417" w:header="708" w:footer="708" w:gutter="0"/>
       <w:cols w:space="708"/>
@@ -6672,6 +6787,104 @@
     </w:sectPr>
   </w:body>
 </w:document>
+</file>
+
+<file path=word/endnotes.xml><?xml version="1.0" encoding="utf-8"?>
+<w:endnotes xmlns:wpc="http://schemas.microsoft.com/office/word/2010/wordprocessingCanvas" xmlns:cx="http://schemas.microsoft.com/office/drawing/2014/chartex" xmlns:cx1="http://schemas.microsoft.com/office/drawing/2015/9/8/chartex" xmlns:cx2="http://schemas.microsoft.com/office/drawing/2015/10/21/chartex" xmlns:cx3="http://schemas.microsoft.com/office/drawing/2016/5/9/chartex" xmlns:cx4="http://schemas.microsoft.com/office/drawing/2016/5/10/chartex" xmlns:cx5="http://schemas.microsoft.com/office/drawing/2016/5/11/chartex" xmlns:cx6="http://schemas.microsoft.com/office/drawing/2016/5/12/chartex" xmlns:cx7="http://schemas.microsoft.com/office/drawing/2016/5/13/chartex" xmlns:cx8="http://schemas.microsoft.com/office/drawing/2016/5/14/chartex" xmlns:mc="http://schemas.openxmlformats.org/markup-compatibility/2006" xmlns:aink="http://schemas.microsoft.com/office/drawing/2016/ink" xmlns:am3d="http://schemas.microsoft.com/office/drawing/2017/model3d" xmlns:o="urn:schemas-microsoft-com:office:office" xmlns:r="http://schemas.openxmlformats.org/officeDocument/2006/relationships" xmlns:m="http://schemas.openxmlformats.org/officeDocument/2006/math" xmlns:v="urn:schemas-microsoft-com:vml" xmlns:wp14="http://schemas.microsoft.com/office/word/2010/wordprocessingDrawing" xmlns:wp="http://schemas.openxmlformats.org/drawingml/2006/wordprocessingDrawing" xmlns:w10="urn:schemas-microsoft-com:office:word" xmlns:w="http://schemas.openxmlformats.org/wordprocessingml/2006/main" xmlns:w14="http://schemas.microsoft.com/office/word/2010/wordml" xmlns:w15="http://schemas.microsoft.com/office/word/2012/wordml" xmlns:w16cid="http://schemas.microsoft.com/office/word/2016/wordml/cid" xmlns:w16se="http://schemas.microsoft.com/office/word/2015/wordml/symex" xmlns:wpg="http://schemas.microsoft.com/office/word/2010/wordprocessingGroup" xmlns:wpi="http://schemas.microsoft.com/office/word/2010/wordprocessingInk" xmlns:wne="http://schemas.microsoft.com/office/word/2006/wordml" xmlns:wps="http://schemas.microsoft.com/office/word/2010/wordprocessingShape" mc:Ignorable="w14 w15 w16se w16cid wp14">
+  <w:endnote w:type="separator" w:id="-1">
+    <w:p>
+      <w:pPr>
+        <w:spacing w:before="0" w:after="0" w:line="240" w:lineRule="auto"/>
+      </w:pPr>
+      <w:r>
+        <w:separator/>
+      </w:r>
+    </w:p>
+  </w:endnote>
+  <w:endnote w:type="continuationSeparator" w:id="0">
+    <w:p>
+      <w:pPr>
+        <w:spacing w:before="0" w:after="0" w:line="240" w:lineRule="auto"/>
+      </w:pPr>
+      <w:r>
+        <w:continuationSeparator/>
+      </w:r>
+    </w:p>
+  </w:endnote>
+</w:endnotes>
+</file>
+
+<file path=word/footer1.xml><?xml version="1.0" encoding="utf-8"?>
+<w:ftr xmlns:wpc="http://schemas.microsoft.com/office/word/2010/wordprocessingCanvas" xmlns:cx="http://schemas.microsoft.com/office/drawing/2014/chartex" xmlns:cx1="http://schemas.microsoft.com/office/drawing/2015/9/8/chartex" xmlns:cx2="http://schemas.microsoft.com/office/drawing/2015/10/21/chartex" xmlns:cx3="http://schemas.microsoft.com/office/drawing/2016/5/9/chartex" xmlns:cx4="http://schemas.microsoft.com/office/drawing/2016/5/10/chartex" xmlns:cx5="http://schemas.microsoft.com/office/drawing/2016/5/11/chartex" xmlns:cx6="http://schemas.microsoft.com/office/drawing/2016/5/12/chartex" xmlns:cx7="http://schemas.microsoft.com/office/drawing/2016/5/13/chartex" xmlns:cx8="http://schemas.microsoft.com/office/drawing/2016/5/14/chartex" xmlns:mc="http://schemas.openxmlformats.org/markup-compatibility/2006" xmlns:aink="http://schemas.microsoft.com/office/drawing/2016/ink" xmlns:am3d="http://schemas.microsoft.com/office/drawing/2017/model3d" xmlns:o="urn:schemas-microsoft-com:office:office" xmlns:r="http://schemas.openxmlformats.org/officeDocument/2006/relationships" xmlns:m="http://schemas.openxmlformats.org/officeDocument/2006/math" xmlns:v="urn:schemas-microsoft-com:vml" xmlns:wp14="http://schemas.microsoft.com/office/word/2010/wordprocessingDrawing" xmlns:wp="http://schemas.openxmlformats.org/drawingml/2006/wordprocessingDrawing" xmlns:w10="urn:schemas-microsoft-com:office:word" xmlns:w="http://schemas.openxmlformats.org/wordprocessingml/2006/main" xmlns:w14="http://schemas.microsoft.com/office/word/2010/wordml" xmlns:w15="http://schemas.microsoft.com/office/word/2012/wordml" xmlns:w16cid="http://schemas.microsoft.com/office/word/2016/wordml/cid" xmlns:w16se="http://schemas.microsoft.com/office/word/2015/wordml/symex" xmlns:wpg="http://schemas.microsoft.com/office/word/2010/wordprocessingGroup" xmlns:wpi="http://schemas.microsoft.com/office/word/2010/wordprocessingInk" xmlns:wne="http://schemas.microsoft.com/office/word/2006/wordml" xmlns:wps="http://schemas.microsoft.com/office/word/2010/wordprocessingShape" mc:Ignorable="w14 w15 w16se w16cid wp14">
+  <w:sdt>
+    <w:sdtPr>
+      <w:id w:val="-1361036808"/>
+      <w:docPartObj>
+        <w:docPartGallery w:val="Page Numbers (Bottom of Page)"/>
+        <w:docPartUnique/>
+      </w:docPartObj>
+    </w:sdtPr>
+    <w:sdtContent>
+      <w:p>
+        <w:pPr>
+          <w:pStyle w:val="Stopka"/>
+          <w:jc w:val="right"/>
+        </w:pPr>
+        <w:r>
+          <w:t xml:space="preserve">Strona | </w:t>
+        </w:r>
+        <w:r>
+          <w:fldChar w:fldCharType="begin"/>
+        </w:r>
+        <w:r>
+          <w:instrText>PAGE   \* MERGEFORMAT</w:instrText>
+        </w:r>
+        <w:r>
+          <w:fldChar w:fldCharType="separate"/>
+        </w:r>
+        <w:r>
+          <w:t>2</w:t>
+        </w:r>
+        <w:r>
+          <w:fldChar w:fldCharType="end"/>
+        </w:r>
+        <w:r>
+          <w:t xml:space="preserve"> </w:t>
+        </w:r>
+      </w:p>
+    </w:sdtContent>
+  </w:sdt>
+  <w:p>
+    <w:pPr>
+      <w:pStyle w:val="Stopka"/>
+    </w:pPr>
+  </w:p>
+</w:ftr>
+</file>
+
+<file path=word/footnotes.xml><?xml version="1.0" encoding="utf-8"?>
+<w:footnotes xmlns:wpc="http://schemas.microsoft.com/office/word/2010/wordprocessingCanvas" xmlns:cx="http://schemas.microsoft.com/office/drawing/2014/chartex" xmlns:cx1="http://schemas.microsoft.com/office/drawing/2015/9/8/chartex" xmlns:cx2="http://schemas.microsoft.com/office/drawing/2015/10/21/chartex" xmlns:cx3="http://schemas.microsoft.com/office/drawing/2016/5/9/chartex" xmlns:cx4="http://schemas.microsoft.com/office/drawing/2016/5/10/chartex" xmlns:cx5="http://schemas.microsoft.com/office/drawing/2016/5/11/chartex" xmlns:cx6="http://schemas.microsoft.com/office/drawing/2016/5/12/chartex" xmlns:cx7="http://schemas.microsoft.com/office/drawing/2016/5/13/chartex" xmlns:cx8="http://schemas.microsoft.com/office/drawing/2016/5/14/chartex" xmlns:mc="http://schemas.openxmlformats.org/markup-compatibility/2006" xmlns:aink="http://schemas.microsoft.com/office/drawing/2016/ink" xmlns:am3d="http://schemas.microsoft.com/office/drawing/2017/model3d" xmlns:o="urn:schemas-microsoft-com:office:office" xmlns:r="http://schemas.openxmlformats.org/officeDocument/2006/relationships" xmlns:m="http://schemas.openxmlformats.org/officeDocument/2006/math" xmlns:v="urn:schemas-microsoft-com:vml" xmlns:wp14="http://schemas.microsoft.com/office/word/2010/wordprocessingDrawing" xmlns:wp="http://schemas.openxmlformats.org/drawingml/2006/wordprocessingDrawing" xmlns:w10="urn:schemas-microsoft-com:office:word" xmlns:w="http://schemas.openxmlformats.org/wordprocessingml/2006/main" xmlns:w14="http://schemas.microsoft.com/office/word/2010/wordml" xmlns:w15="http://schemas.microsoft.com/office/word/2012/wordml" xmlns:w16cid="http://schemas.microsoft.com/office/word/2016/wordml/cid" xmlns:w16se="http://schemas.microsoft.com/office/word/2015/wordml/symex" xmlns:wpg="http://schemas.microsoft.com/office/word/2010/wordprocessingGroup" xmlns:wpi="http://schemas.microsoft.com/office/word/2010/wordprocessingInk" xmlns:wne="http://schemas.microsoft.com/office/word/2006/wordml" xmlns:wps="http://schemas.microsoft.com/office/word/2010/wordprocessingShape" mc:Ignorable="w14 w15 w16se w16cid wp14">
+  <w:footnote w:type="separator" w:id="-1">
+    <w:p>
+      <w:pPr>
+        <w:spacing w:before="0" w:after="0" w:line="240" w:lineRule="auto"/>
+      </w:pPr>
+      <w:r>
+        <w:separator/>
+      </w:r>
+    </w:p>
+  </w:footnote>
+  <w:footnote w:type="continuationSeparator" w:id="0">
+    <w:p>
+      <w:pPr>
+        <w:spacing w:before="0" w:after="0" w:line="240" w:lineRule="auto"/>
+      </w:pPr>
+      <w:r>
+        <w:continuationSeparator/>
+      </w:r>
+    </w:p>
+  </w:footnote>
+</w:footnotes>
 </file>
 
 <file path=word/numbering.xml><?xml version="1.0" encoding="utf-8"?>
@@ -9388,6 +9601,50 @@
       </w:tblBorders>
     </w:tblPr>
   </w:style>
+  <w:style w:type="paragraph" w:styleId="Nagwek">
+    <w:name w:val="header"/>
+    <w:basedOn w:val="Normalny"/>
+    <w:link w:val="NagwekZnak"/>
+    <w:uiPriority w:val="99"/>
+    <w:unhideWhenUsed/>
+    <w:rsid w:val="00314F23"/>
+    <w:pPr>
+      <w:tabs>
+        <w:tab w:val="center" w:pos="4536"/>
+        <w:tab w:val="right" w:pos="9072"/>
+      </w:tabs>
+      <w:spacing w:before="0" w:after="0" w:line="240" w:lineRule="auto"/>
+    </w:pPr>
+  </w:style>
+  <w:style w:type="character" w:customStyle="1" w:styleId="NagwekZnak">
+    <w:name w:val="Nagłówek Znak"/>
+    <w:basedOn w:val="Domylnaczcionkaakapitu"/>
+    <w:link w:val="Nagwek"/>
+    <w:uiPriority w:val="99"/>
+    <w:rsid w:val="00314F23"/>
+  </w:style>
+  <w:style w:type="paragraph" w:styleId="Stopka">
+    <w:name w:val="footer"/>
+    <w:basedOn w:val="Normalny"/>
+    <w:link w:val="StopkaZnak"/>
+    <w:uiPriority w:val="99"/>
+    <w:unhideWhenUsed/>
+    <w:rsid w:val="00314F23"/>
+    <w:pPr>
+      <w:tabs>
+        <w:tab w:val="center" w:pos="4536"/>
+        <w:tab w:val="right" w:pos="9072"/>
+      </w:tabs>
+      <w:spacing w:before="0" w:after="0" w:line="240" w:lineRule="auto"/>
+    </w:pPr>
+  </w:style>
+  <w:style w:type="character" w:customStyle="1" w:styleId="StopkaZnak">
+    <w:name w:val="Stopka Znak"/>
+    <w:basedOn w:val="Domylnaczcionkaakapitu"/>
+    <w:link w:val="Stopka"/>
+    <w:uiPriority w:val="99"/>
+    <w:rsid w:val="00314F23"/>
+  </w:style>
 </w:styles>
 </file>
 
@@ -9691,7 +9948,7 @@
 </file>
 
 <file path=customXml/itemProps1.xml><?xml version="1.0" encoding="utf-8"?>
-<ds:datastoreItem xmlns:ds="http://schemas.openxmlformats.org/officeDocument/2006/customXml" ds:itemID="{4BF8EFD4-BEE2-436E-A3E9-4B5389739B85}">
+<ds:datastoreItem xmlns:ds="http://schemas.openxmlformats.org/officeDocument/2006/customXml" ds:itemID="{09068EBB-9BA6-43BC-9474-27755E0021E7}">
   <ds:schemaRefs>
     <ds:schemaRef ds:uri="http://schemas.openxmlformats.org/officeDocument/2006/bibliography"/>
   </ds:schemaRefs>

</xml_diff>

<commit_message>
dodałem spis treści, usunełem niepotrzebny dokument oraz poprawiłem dokument ewidencja sprzątań
</commit_message>
<xml_diff>
--- a/ProjektWersjaBezEkranow.docx
+++ b/ProjektWersjaBezEkranow.docx
@@ -4,89 +4,1381 @@
   <w:body>
     <w:p>
       <w:pPr>
-        <w:jc w:val="both"/>
-        <w:rPr>
-          <w:rFonts w:cs="Arial"/>
-        </w:rPr>
-      </w:pPr>
-      <w:r>
-        <w:rPr>
-          <w:rFonts w:cs="Arial"/>
-        </w:rPr>
-        <w:t>Etap I + Etap II</w:t>
-      </w:r>
-    </w:p>
-    <w:p>
-      <w:pPr>
-        <w:jc w:val="both"/>
-        <w:rPr>
-          <w:rFonts w:cs="Arial"/>
-          <w:sz w:val="22"/>
-          <w:szCs w:val="22"/>
-        </w:rPr>
-      </w:pPr>
-      <w:r>
-        <w:rPr>
-          <w:rFonts w:cs="Arial"/>
-          <w:sz w:val="22"/>
-          <w:szCs w:val="22"/>
-        </w:rPr>
-        <w:t xml:space="preserve">Skład zespołu: </w:t>
-      </w:r>
-      <w:r>
-        <w:rPr>
-          <w:rFonts w:cs="Arial"/>
-          <w:sz w:val="22"/>
-          <w:szCs w:val="22"/>
-          <w:u w:val="single"/>
-        </w:rPr>
-        <w:t>Robert Żulewski</w:t>
-      </w:r>
-      <w:r>
-        <w:rPr>
-          <w:rFonts w:cs="Arial"/>
-          <w:sz w:val="22"/>
-          <w:szCs w:val="22"/>
-        </w:rPr>
-        <w:t>, Rafał Żulewski, Patryk Żygo</w:t>
-      </w:r>
-    </w:p>
-    <w:p>
-      <w:pPr>
-        <w:jc w:val="both"/>
-        <w:rPr>
-          <w:rFonts w:cs="Arial"/>
-        </w:rPr>
-      </w:pPr>
-      <w:r>
-        <w:rPr>
-          <w:rFonts w:cs="Arial"/>
-        </w:rPr>
-        <w:t>Grupa: I</w:t>
-      </w:r>
-    </w:p>
-    <w:p>
-      <w:pPr>
-        <w:jc w:val="both"/>
-        <w:rPr>
-          <w:rFonts w:cs="Arial"/>
-        </w:rPr>
-      </w:pPr>
-      <w:r>
-        <w:rPr>
-          <w:rFonts w:cs="Arial"/>
-        </w:rPr>
-        <w:t>Godzina zajęć: 17:15</w:t>
-      </w:r>
-    </w:p>
+        <w:rPr>
+          <w:sz w:val="24"/>
+          <w:szCs w:val="24"/>
+        </w:rPr>
+      </w:pPr>
+    </w:p>
+    <w:p>
+      <w:pPr>
+        <w:rPr>
+          <w:sz w:val="24"/>
+          <w:szCs w:val="24"/>
+        </w:rPr>
+      </w:pPr>
+    </w:p>
+    <w:p>
+      <w:pPr>
+        <w:pStyle w:val="Tytu"/>
+        <w:jc w:val="center"/>
+        <w:rPr>
+          <w:sz w:val="56"/>
+          <w:szCs w:val="56"/>
+        </w:rPr>
+      </w:pPr>
+      <w:r>
+        <w:rPr>
+          <w:sz w:val="56"/>
+          <w:szCs w:val="56"/>
+        </w:rPr>
+        <w:t>Inżynieria oprogramowania</w:t>
+      </w:r>
+    </w:p>
+    <w:p/>
+    <w:p>
+      <w:pPr>
+        <w:pStyle w:val="Tytu"/>
+        <w:jc w:val="center"/>
+        <w:rPr>
+          <w:sz w:val="56"/>
+          <w:szCs w:val="56"/>
+        </w:rPr>
+      </w:pPr>
+      <w:r>
+        <w:rPr>
+          <w:sz w:val="56"/>
+          <w:szCs w:val="56"/>
+        </w:rPr>
+        <w:t>Skład: (szef) Robert Żulewski,</w:t>
+      </w:r>
+    </w:p>
+    <w:p>
+      <w:pPr>
+        <w:pStyle w:val="Tytu"/>
+        <w:jc w:val="center"/>
+        <w:rPr>
+          <w:sz w:val="56"/>
+          <w:szCs w:val="56"/>
+        </w:rPr>
+      </w:pPr>
+      <w:r>
+        <w:rPr>
+          <w:sz w:val="56"/>
+          <w:szCs w:val="56"/>
+        </w:rPr>
+        <w:t>Rafał Żulewski, Patryk Żygo</w:t>
+      </w:r>
+    </w:p>
+    <w:p/>
+    <w:p>
+      <w:pPr>
+        <w:pStyle w:val="Tytu"/>
+        <w:jc w:val="center"/>
+        <w:rPr>
+          <w:sz w:val="56"/>
+          <w:szCs w:val="56"/>
+        </w:rPr>
+      </w:pPr>
+      <w:r>
+        <w:rPr>
+          <w:sz w:val="56"/>
+          <w:szCs w:val="56"/>
+        </w:rPr>
+        <w:t>III rok informatyki</w:t>
+      </w:r>
+    </w:p>
+    <w:p>
+      <w:pPr>
+        <w:pStyle w:val="Tytu"/>
+        <w:jc w:val="center"/>
+        <w:rPr>
+          <w:sz w:val="56"/>
+          <w:szCs w:val="56"/>
+        </w:rPr>
+      </w:pPr>
+      <w:r>
+        <w:rPr>
+          <w:sz w:val="56"/>
+          <w:szCs w:val="56"/>
+        </w:rPr>
+        <w:t>Informatyka ogólna</w:t>
+      </w:r>
+    </w:p>
+    <w:p>
+      <w:pPr>
+        <w:pStyle w:val="Tytu"/>
+        <w:jc w:val="center"/>
+        <w:rPr>
+          <w:sz w:val="56"/>
+          <w:szCs w:val="56"/>
+        </w:rPr>
+      </w:pPr>
+      <w:r>
+        <w:rPr>
+          <w:sz w:val="56"/>
+          <w:szCs w:val="56"/>
+        </w:rPr>
+        <w:t>WMiI UWM</w:t>
+      </w:r>
+    </w:p>
+    <w:p/>
+    <w:p/>
+    <w:p>
+      <w:pPr>
+        <w:pStyle w:val="Tytu"/>
+        <w:jc w:val="center"/>
+        <w:rPr>
+          <w:sz w:val="56"/>
+          <w:szCs w:val="56"/>
+        </w:rPr>
+      </w:pPr>
+      <w:r>
+        <w:rPr>
+          <w:sz w:val="56"/>
+          <w:szCs w:val="56"/>
+        </w:rPr>
+        <w:t>15.01.2020</w:t>
+      </w:r>
+    </w:p>
+    <w:p>
+      <w:pPr>
+        <w:jc w:val="center"/>
+        <w:rPr>
+          <w:sz w:val="40"/>
+          <w:szCs w:val="40"/>
+        </w:rPr>
+      </w:pPr>
+    </w:p>
+    <w:p>
+      <w:pPr>
+        <w:jc w:val="center"/>
+        <w:rPr>
+          <w:sz w:val="40"/>
+          <w:szCs w:val="40"/>
+        </w:rPr>
+      </w:pPr>
+    </w:p>
+    <w:p>
+      <w:pPr>
+        <w:jc w:val="center"/>
+        <w:rPr>
+          <w:sz w:val="40"/>
+          <w:szCs w:val="40"/>
+        </w:rPr>
+      </w:pPr>
+    </w:p>
+    <w:p>
+      <w:pPr>
+        <w:jc w:val="center"/>
+        <w:rPr>
+          <w:sz w:val="40"/>
+          <w:szCs w:val="40"/>
+        </w:rPr>
+      </w:pPr>
+    </w:p>
+    <w:p>
+      <w:pPr>
+        <w:jc w:val="center"/>
+        <w:rPr>
+          <w:sz w:val="40"/>
+          <w:szCs w:val="40"/>
+        </w:rPr>
+      </w:pPr>
+    </w:p>
+    <w:p>
+      <w:pPr>
+        <w:jc w:val="center"/>
+        <w:rPr>
+          <w:sz w:val="40"/>
+          <w:szCs w:val="40"/>
+        </w:rPr>
+      </w:pPr>
+      <w:bookmarkStart w:id="0" w:name="_GoBack"/>
+      <w:bookmarkEnd w:id="0"/>
+    </w:p>
+    <w:p>
+      <w:pPr>
+        <w:jc w:val="center"/>
+        <w:rPr>
+          <w:sz w:val="40"/>
+          <w:szCs w:val="40"/>
+        </w:rPr>
+      </w:pPr>
+    </w:p>
+    <w:sdt>
+      <w:sdtPr>
+        <w:id w:val="-1371612983"/>
+        <w:docPartObj>
+          <w:docPartGallery w:val="Table of Contents"/>
+          <w:docPartUnique/>
+        </w:docPartObj>
+      </w:sdtPr>
+      <w:sdtEndPr>
+        <w:rPr>
+          <w:b/>
+          <w:bCs/>
+          <w:caps w:val="0"/>
+          <w:color w:val="auto"/>
+          <w:spacing w:val="0"/>
+          <w:sz w:val="20"/>
+          <w:szCs w:val="20"/>
+        </w:rPr>
+      </w:sdtEndPr>
+      <w:sdtContent>
+        <w:p>
+          <w:pPr>
+            <w:pStyle w:val="Nagwekspisutreci"/>
+          </w:pPr>
+          <w:r>
+            <w:t>Spis treści</w:t>
+          </w:r>
+        </w:p>
+        <w:p>
+          <w:pPr>
+            <w:pStyle w:val="Spistreci1"/>
+            <w:tabs>
+              <w:tab w:val="right" w:leader="dot" w:pos="9062"/>
+            </w:tabs>
+            <w:rPr>
+              <w:noProof/>
+            </w:rPr>
+          </w:pPr>
+          <w:r>
+            <w:fldChar w:fldCharType="begin"/>
+          </w:r>
+          <w:r>
+            <w:instrText xml:space="preserve"> TOC \o "1-3" \h \z \u </w:instrText>
+          </w:r>
+          <w:r>
+            <w:fldChar w:fldCharType="separate"/>
+          </w:r>
+          <w:hyperlink w:anchor="_Toc30003649" w:history="1">
+            <w:r>
+              <w:rPr>
+                <w:rStyle w:val="Hipercze"/>
+                <w:noProof/>
+              </w:rPr>
+              <w:t>1.Opis Organizacji</w:t>
+            </w:r>
+            <w:r>
+              <w:rPr>
+                <w:noProof/>
+                <w:webHidden/>
+              </w:rPr>
+              <w:tab/>
+            </w:r>
+            <w:r>
+              <w:rPr>
+                <w:noProof/>
+                <w:webHidden/>
+              </w:rPr>
+              <w:fldChar w:fldCharType="begin"/>
+            </w:r>
+            <w:r>
+              <w:rPr>
+                <w:noProof/>
+                <w:webHidden/>
+              </w:rPr>
+              <w:instrText xml:space="preserve"> PAGEREF _Toc30003649 \h </w:instrText>
+            </w:r>
+            <w:r>
+              <w:rPr>
+                <w:noProof/>
+                <w:webHidden/>
+              </w:rPr>
+            </w:r>
+            <w:r>
+              <w:rPr>
+                <w:noProof/>
+                <w:webHidden/>
+              </w:rPr>
+              <w:fldChar w:fldCharType="separate"/>
+            </w:r>
+            <w:r>
+              <w:rPr>
+                <w:noProof/>
+                <w:webHidden/>
+              </w:rPr>
+              <w:t>2</w:t>
+            </w:r>
+            <w:r>
+              <w:rPr>
+                <w:noProof/>
+                <w:webHidden/>
+              </w:rPr>
+              <w:fldChar w:fldCharType="end"/>
+            </w:r>
+          </w:hyperlink>
+        </w:p>
+        <w:p>
+          <w:pPr>
+            <w:pStyle w:val="Spistreci1"/>
+            <w:tabs>
+              <w:tab w:val="right" w:leader="dot" w:pos="9062"/>
+            </w:tabs>
+            <w:rPr>
+              <w:noProof/>
+            </w:rPr>
+          </w:pPr>
+          <w:hyperlink w:anchor="_Toc30003650" w:history="1">
+            <w:r>
+              <w:rPr>
+                <w:rStyle w:val="Hipercze"/>
+                <w:noProof/>
+              </w:rPr>
+              <w:t>2. Biznesowy DPU</w:t>
+            </w:r>
+            <w:r>
+              <w:rPr>
+                <w:noProof/>
+                <w:webHidden/>
+              </w:rPr>
+              <w:tab/>
+            </w:r>
+            <w:r>
+              <w:rPr>
+                <w:noProof/>
+                <w:webHidden/>
+              </w:rPr>
+              <w:fldChar w:fldCharType="begin"/>
+            </w:r>
+            <w:r>
+              <w:rPr>
+                <w:noProof/>
+                <w:webHidden/>
+              </w:rPr>
+              <w:instrText xml:space="preserve"> PAGEREF _Toc30003650 \h </w:instrText>
+            </w:r>
+            <w:r>
+              <w:rPr>
+                <w:noProof/>
+                <w:webHidden/>
+              </w:rPr>
+            </w:r>
+            <w:r>
+              <w:rPr>
+                <w:noProof/>
+                <w:webHidden/>
+              </w:rPr>
+              <w:fldChar w:fldCharType="separate"/>
+            </w:r>
+            <w:r>
+              <w:rPr>
+                <w:noProof/>
+                <w:webHidden/>
+              </w:rPr>
+              <w:t>4</w:t>
+            </w:r>
+            <w:r>
+              <w:rPr>
+                <w:noProof/>
+                <w:webHidden/>
+              </w:rPr>
+              <w:fldChar w:fldCharType="end"/>
+            </w:r>
+          </w:hyperlink>
+        </w:p>
+        <w:p>
+          <w:pPr>
+            <w:pStyle w:val="Spistreci1"/>
+            <w:tabs>
+              <w:tab w:val="right" w:leader="dot" w:pos="9062"/>
+            </w:tabs>
+            <w:rPr>
+              <w:noProof/>
+            </w:rPr>
+          </w:pPr>
+          <w:hyperlink w:anchor="_Toc30003651" w:history="1">
+            <w:r>
+              <w:rPr>
+                <w:rStyle w:val="Hipercze"/>
+                <w:noProof/>
+              </w:rPr>
+              <w:t>3.Słownik</w:t>
+            </w:r>
+            <w:r>
+              <w:rPr>
+                <w:noProof/>
+                <w:webHidden/>
+              </w:rPr>
+              <w:tab/>
+            </w:r>
+            <w:r>
+              <w:rPr>
+                <w:noProof/>
+                <w:webHidden/>
+              </w:rPr>
+              <w:fldChar w:fldCharType="begin"/>
+            </w:r>
+            <w:r>
+              <w:rPr>
+                <w:noProof/>
+                <w:webHidden/>
+              </w:rPr>
+              <w:instrText xml:space="preserve"> PAGEREF _Toc30003651 \h </w:instrText>
+            </w:r>
+            <w:r>
+              <w:rPr>
+                <w:noProof/>
+                <w:webHidden/>
+              </w:rPr>
+            </w:r>
+            <w:r>
+              <w:rPr>
+                <w:noProof/>
+                <w:webHidden/>
+              </w:rPr>
+              <w:fldChar w:fldCharType="separate"/>
+            </w:r>
+            <w:r>
+              <w:rPr>
+                <w:noProof/>
+                <w:webHidden/>
+              </w:rPr>
+              <w:t>5</w:t>
+            </w:r>
+            <w:r>
+              <w:rPr>
+                <w:noProof/>
+                <w:webHidden/>
+              </w:rPr>
+              <w:fldChar w:fldCharType="end"/>
+            </w:r>
+          </w:hyperlink>
+        </w:p>
+        <w:p>
+          <w:pPr>
+            <w:pStyle w:val="Spistreci1"/>
+            <w:tabs>
+              <w:tab w:val="right" w:leader="dot" w:pos="9062"/>
+            </w:tabs>
+            <w:rPr>
+              <w:noProof/>
+            </w:rPr>
+          </w:pPr>
+          <w:hyperlink w:anchor="_Toc30003652" w:history="1">
+            <w:r>
+              <w:rPr>
+                <w:rStyle w:val="Hipercze"/>
+                <w:noProof/>
+              </w:rPr>
+              <w:t>4.Projekt interfejsu</w:t>
+            </w:r>
+            <w:r>
+              <w:rPr>
+                <w:noProof/>
+                <w:webHidden/>
+              </w:rPr>
+              <w:tab/>
+            </w:r>
+            <w:r>
+              <w:rPr>
+                <w:noProof/>
+                <w:webHidden/>
+              </w:rPr>
+              <w:fldChar w:fldCharType="begin"/>
+            </w:r>
+            <w:r>
+              <w:rPr>
+                <w:noProof/>
+                <w:webHidden/>
+              </w:rPr>
+              <w:instrText xml:space="preserve"> PAGEREF _Toc30003652 \h </w:instrText>
+            </w:r>
+            <w:r>
+              <w:rPr>
+                <w:noProof/>
+                <w:webHidden/>
+              </w:rPr>
+            </w:r>
+            <w:r>
+              <w:rPr>
+                <w:noProof/>
+                <w:webHidden/>
+              </w:rPr>
+              <w:fldChar w:fldCharType="separate"/>
+            </w:r>
+            <w:r>
+              <w:rPr>
+                <w:noProof/>
+                <w:webHidden/>
+              </w:rPr>
+              <w:t>5</w:t>
+            </w:r>
+            <w:r>
+              <w:rPr>
+                <w:noProof/>
+                <w:webHidden/>
+              </w:rPr>
+              <w:fldChar w:fldCharType="end"/>
+            </w:r>
+          </w:hyperlink>
+        </w:p>
+        <w:p>
+          <w:pPr>
+            <w:pStyle w:val="Spistreci2"/>
+            <w:tabs>
+              <w:tab w:val="right" w:leader="dot" w:pos="9062"/>
+            </w:tabs>
+            <w:rPr>
+              <w:noProof/>
+            </w:rPr>
+          </w:pPr>
+          <w:hyperlink w:anchor="_Toc30003653" w:history="1">
+            <w:r>
+              <w:rPr>
+                <w:rStyle w:val="Hipercze"/>
+                <w:noProof/>
+              </w:rPr>
+              <w:t>4.1.Grupy użytkowników i ich charakterystyka</w:t>
+            </w:r>
+            <w:r>
+              <w:rPr>
+                <w:noProof/>
+                <w:webHidden/>
+              </w:rPr>
+              <w:tab/>
+            </w:r>
+            <w:r>
+              <w:rPr>
+                <w:noProof/>
+                <w:webHidden/>
+              </w:rPr>
+              <w:fldChar w:fldCharType="begin"/>
+            </w:r>
+            <w:r>
+              <w:rPr>
+                <w:noProof/>
+                <w:webHidden/>
+              </w:rPr>
+              <w:instrText xml:space="preserve"> PAGEREF _Toc30003653 \h </w:instrText>
+            </w:r>
+            <w:r>
+              <w:rPr>
+                <w:noProof/>
+                <w:webHidden/>
+              </w:rPr>
+            </w:r>
+            <w:r>
+              <w:rPr>
+                <w:noProof/>
+                <w:webHidden/>
+              </w:rPr>
+              <w:fldChar w:fldCharType="separate"/>
+            </w:r>
+            <w:r>
+              <w:rPr>
+                <w:noProof/>
+                <w:webHidden/>
+              </w:rPr>
+              <w:t>5</w:t>
+            </w:r>
+            <w:r>
+              <w:rPr>
+                <w:noProof/>
+                <w:webHidden/>
+              </w:rPr>
+              <w:fldChar w:fldCharType="end"/>
+            </w:r>
+          </w:hyperlink>
+        </w:p>
+        <w:p>
+          <w:pPr>
+            <w:pStyle w:val="Spistreci2"/>
+            <w:tabs>
+              <w:tab w:val="right" w:leader="dot" w:pos="9062"/>
+            </w:tabs>
+            <w:rPr>
+              <w:noProof/>
+            </w:rPr>
+          </w:pPr>
+          <w:hyperlink w:anchor="_Toc30003654" w:history="1">
+            <w:r>
+              <w:rPr>
+                <w:rStyle w:val="Hipercze"/>
+                <w:noProof/>
+              </w:rPr>
+              <w:t>4.2.Zestaw Funkcji</w:t>
+            </w:r>
+            <w:r>
+              <w:rPr>
+                <w:noProof/>
+                <w:webHidden/>
+              </w:rPr>
+              <w:tab/>
+            </w:r>
+            <w:r>
+              <w:rPr>
+                <w:noProof/>
+                <w:webHidden/>
+              </w:rPr>
+              <w:fldChar w:fldCharType="begin"/>
+            </w:r>
+            <w:r>
+              <w:rPr>
+                <w:noProof/>
+                <w:webHidden/>
+              </w:rPr>
+              <w:instrText xml:space="preserve"> PAGEREF _Toc30003654 \h </w:instrText>
+            </w:r>
+            <w:r>
+              <w:rPr>
+                <w:noProof/>
+                <w:webHidden/>
+              </w:rPr>
+            </w:r>
+            <w:r>
+              <w:rPr>
+                <w:noProof/>
+                <w:webHidden/>
+              </w:rPr>
+              <w:fldChar w:fldCharType="separate"/>
+            </w:r>
+            <w:r>
+              <w:rPr>
+                <w:noProof/>
+                <w:webHidden/>
+              </w:rPr>
+              <w:t>6</w:t>
+            </w:r>
+            <w:r>
+              <w:rPr>
+                <w:noProof/>
+                <w:webHidden/>
+              </w:rPr>
+              <w:fldChar w:fldCharType="end"/>
+            </w:r>
+          </w:hyperlink>
+        </w:p>
+        <w:p>
+          <w:pPr>
+            <w:pStyle w:val="Spistreci2"/>
+            <w:tabs>
+              <w:tab w:val="right" w:leader="dot" w:pos="9062"/>
+            </w:tabs>
+            <w:rPr>
+              <w:noProof/>
+            </w:rPr>
+          </w:pPr>
+          <w:hyperlink w:anchor="_Toc30003655" w:history="1">
+            <w:r>
+              <w:rPr>
+                <w:rStyle w:val="Hipercze"/>
+                <w:noProof/>
+              </w:rPr>
+              <w:t>4.3.Sytuacje</w:t>
+            </w:r>
+            <w:r>
+              <w:rPr>
+                <w:noProof/>
+                <w:webHidden/>
+              </w:rPr>
+              <w:tab/>
+            </w:r>
+            <w:r>
+              <w:rPr>
+                <w:noProof/>
+                <w:webHidden/>
+              </w:rPr>
+              <w:fldChar w:fldCharType="begin"/>
+            </w:r>
+            <w:r>
+              <w:rPr>
+                <w:noProof/>
+                <w:webHidden/>
+              </w:rPr>
+              <w:instrText xml:space="preserve"> PAGEREF _Toc30003655 \h </w:instrText>
+            </w:r>
+            <w:r>
+              <w:rPr>
+                <w:noProof/>
+                <w:webHidden/>
+              </w:rPr>
+            </w:r>
+            <w:r>
+              <w:rPr>
+                <w:noProof/>
+                <w:webHidden/>
+              </w:rPr>
+              <w:fldChar w:fldCharType="separate"/>
+            </w:r>
+            <w:r>
+              <w:rPr>
+                <w:noProof/>
+                <w:webHidden/>
+              </w:rPr>
+              <w:t>6</w:t>
+            </w:r>
+            <w:r>
+              <w:rPr>
+                <w:noProof/>
+                <w:webHidden/>
+              </w:rPr>
+              <w:fldChar w:fldCharType="end"/>
+            </w:r>
+          </w:hyperlink>
+        </w:p>
+        <w:p>
+          <w:pPr>
+            <w:pStyle w:val="Spistreci2"/>
+            <w:tabs>
+              <w:tab w:val="right" w:leader="dot" w:pos="9062"/>
+            </w:tabs>
+            <w:rPr>
+              <w:noProof/>
+            </w:rPr>
+          </w:pPr>
+          <w:hyperlink w:anchor="_Toc30003656" w:history="1">
+            <w:r>
+              <w:rPr>
+                <w:rStyle w:val="Hipercze"/>
+                <w:noProof/>
+              </w:rPr>
+              <w:t>4.4.Scenariusze do sytuacji</w:t>
+            </w:r>
+            <w:r>
+              <w:rPr>
+                <w:noProof/>
+                <w:webHidden/>
+              </w:rPr>
+              <w:tab/>
+            </w:r>
+            <w:r>
+              <w:rPr>
+                <w:noProof/>
+                <w:webHidden/>
+              </w:rPr>
+              <w:fldChar w:fldCharType="begin"/>
+            </w:r>
+            <w:r>
+              <w:rPr>
+                <w:noProof/>
+                <w:webHidden/>
+              </w:rPr>
+              <w:instrText xml:space="preserve"> PAGEREF _Toc30003656 \h </w:instrText>
+            </w:r>
+            <w:r>
+              <w:rPr>
+                <w:noProof/>
+                <w:webHidden/>
+              </w:rPr>
+            </w:r>
+            <w:r>
+              <w:rPr>
+                <w:noProof/>
+                <w:webHidden/>
+              </w:rPr>
+              <w:fldChar w:fldCharType="separate"/>
+            </w:r>
+            <w:r>
+              <w:rPr>
+                <w:noProof/>
+                <w:webHidden/>
+              </w:rPr>
+              <w:t>6</w:t>
+            </w:r>
+            <w:r>
+              <w:rPr>
+                <w:noProof/>
+                <w:webHidden/>
+              </w:rPr>
+              <w:fldChar w:fldCharType="end"/>
+            </w:r>
+          </w:hyperlink>
+        </w:p>
+        <w:p>
+          <w:pPr>
+            <w:pStyle w:val="Spistreci2"/>
+            <w:tabs>
+              <w:tab w:val="right" w:leader="dot" w:pos="9062"/>
+            </w:tabs>
+            <w:rPr>
+              <w:noProof/>
+            </w:rPr>
+          </w:pPr>
+          <w:hyperlink w:anchor="_Toc30003657" w:history="1">
+            <w:r>
+              <w:rPr>
+                <w:rStyle w:val="Hipercze"/>
+                <w:noProof/>
+              </w:rPr>
+              <w:t>4.5.Ekrany</w:t>
+            </w:r>
+            <w:r>
+              <w:rPr>
+                <w:noProof/>
+                <w:webHidden/>
+              </w:rPr>
+              <w:tab/>
+            </w:r>
+            <w:r>
+              <w:rPr>
+                <w:noProof/>
+                <w:webHidden/>
+              </w:rPr>
+              <w:fldChar w:fldCharType="begin"/>
+            </w:r>
+            <w:r>
+              <w:rPr>
+                <w:noProof/>
+                <w:webHidden/>
+              </w:rPr>
+              <w:instrText xml:space="preserve"> PAGEREF _Toc30003657 \h </w:instrText>
+            </w:r>
+            <w:r>
+              <w:rPr>
+                <w:noProof/>
+                <w:webHidden/>
+              </w:rPr>
+            </w:r>
+            <w:r>
+              <w:rPr>
+                <w:noProof/>
+                <w:webHidden/>
+              </w:rPr>
+              <w:fldChar w:fldCharType="separate"/>
+            </w:r>
+            <w:r>
+              <w:rPr>
+                <w:noProof/>
+                <w:webHidden/>
+              </w:rPr>
+              <w:t>7</w:t>
+            </w:r>
+            <w:r>
+              <w:rPr>
+                <w:noProof/>
+                <w:webHidden/>
+              </w:rPr>
+              <w:fldChar w:fldCharType="end"/>
+            </w:r>
+          </w:hyperlink>
+        </w:p>
+        <w:p>
+          <w:pPr>
+            <w:pStyle w:val="Spistreci3"/>
+            <w:tabs>
+              <w:tab w:val="right" w:leader="dot" w:pos="9062"/>
+            </w:tabs>
+            <w:rPr>
+              <w:noProof/>
+            </w:rPr>
+          </w:pPr>
+          <w:hyperlink w:anchor="_Toc30003658" w:history="1">
+            <w:r>
+              <w:rPr>
+                <w:rStyle w:val="Hipercze"/>
+                <w:noProof/>
+              </w:rPr>
+              <w:t>4.5.1.Lista ekranów</w:t>
+            </w:r>
+            <w:r>
+              <w:rPr>
+                <w:noProof/>
+                <w:webHidden/>
+              </w:rPr>
+              <w:tab/>
+            </w:r>
+            <w:r>
+              <w:rPr>
+                <w:noProof/>
+                <w:webHidden/>
+              </w:rPr>
+              <w:fldChar w:fldCharType="begin"/>
+            </w:r>
+            <w:r>
+              <w:rPr>
+                <w:noProof/>
+                <w:webHidden/>
+              </w:rPr>
+              <w:instrText xml:space="preserve"> PAGEREF _Toc30003658 \h </w:instrText>
+            </w:r>
+            <w:r>
+              <w:rPr>
+                <w:noProof/>
+                <w:webHidden/>
+              </w:rPr>
+            </w:r>
+            <w:r>
+              <w:rPr>
+                <w:noProof/>
+                <w:webHidden/>
+              </w:rPr>
+              <w:fldChar w:fldCharType="separate"/>
+            </w:r>
+            <w:r>
+              <w:rPr>
+                <w:noProof/>
+                <w:webHidden/>
+              </w:rPr>
+              <w:t>7</w:t>
+            </w:r>
+            <w:r>
+              <w:rPr>
+                <w:noProof/>
+                <w:webHidden/>
+              </w:rPr>
+              <w:fldChar w:fldCharType="end"/>
+            </w:r>
+          </w:hyperlink>
+        </w:p>
+        <w:p>
+          <w:pPr>
+            <w:pStyle w:val="Spistreci1"/>
+            <w:tabs>
+              <w:tab w:val="right" w:leader="dot" w:pos="9062"/>
+            </w:tabs>
+            <w:rPr>
+              <w:noProof/>
+            </w:rPr>
+          </w:pPr>
+          <w:hyperlink w:anchor="_Toc30003659" w:history="1">
+            <w:r>
+              <w:rPr>
+                <w:rStyle w:val="Hipercze"/>
+                <w:noProof/>
+              </w:rPr>
+              <w:t>5.Listy</w:t>
+            </w:r>
+            <w:r>
+              <w:rPr>
+                <w:noProof/>
+                <w:webHidden/>
+              </w:rPr>
+              <w:tab/>
+            </w:r>
+            <w:r>
+              <w:rPr>
+                <w:noProof/>
+                <w:webHidden/>
+              </w:rPr>
+              <w:fldChar w:fldCharType="begin"/>
+            </w:r>
+            <w:r>
+              <w:rPr>
+                <w:noProof/>
+                <w:webHidden/>
+              </w:rPr>
+              <w:instrText xml:space="preserve"> PAGEREF _Toc30003659 \h </w:instrText>
+            </w:r>
+            <w:r>
+              <w:rPr>
+                <w:noProof/>
+                <w:webHidden/>
+              </w:rPr>
+            </w:r>
+            <w:r>
+              <w:rPr>
+                <w:noProof/>
+                <w:webHidden/>
+              </w:rPr>
+              <w:fldChar w:fldCharType="separate"/>
+            </w:r>
+            <w:r>
+              <w:rPr>
+                <w:noProof/>
+                <w:webHidden/>
+              </w:rPr>
+              <w:t>8</w:t>
+            </w:r>
+            <w:r>
+              <w:rPr>
+                <w:noProof/>
+                <w:webHidden/>
+              </w:rPr>
+              <w:fldChar w:fldCharType="end"/>
+            </w:r>
+          </w:hyperlink>
+        </w:p>
+        <w:p>
+          <w:pPr>
+            <w:pStyle w:val="Spistreci2"/>
+            <w:tabs>
+              <w:tab w:val="right" w:leader="dot" w:pos="9062"/>
+            </w:tabs>
+            <w:rPr>
+              <w:noProof/>
+            </w:rPr>
+          </w:pPr>
+          <w:hyperlink w:anchor="_Toc30003660" w:history="1">
+            <w:r>
+              <w:rPr>
+                <w:rStyle w:val="Hipercze"/>
+                <w:noProof/>
+              </w:rPr>
+              <w:t>5.1.AKtorów</w:t>
+            </w:r>
+            <w:r>
+              <w:rPr>
+                <w:noProof/>
+                <w:webHidden/>
+              </w:rPr>
+              <w:tab/>
+            </w:r>
+            <w:r>
+              <w:rPr>
+                <w:noProof/>
+                <w:webHidden/>
+              </w:rPr>
+              <w:fldChar w:fldCharType="begin"/>
+            </w:r>
+            <w:r>
+              <w:rPr>
+                <w:noProof/>
+                <w:webHidden/>
+              </w:rPr>
+              <w:instrText xml:space="preserve"> PAGEREF _Toc30003660 \h </w:instrText>
+            </w:r>
+            <w:r>
+              <w:rPr>
+                <w:noProof/>
+                <w:webHidden/>
+              </w:rPr>
+            </w:r>
+            <w:r>
+              <w:rPr>
+                <w:noProof/>
+                <w:webHidden/>
+              </w:rPr>
+              <w:fldChar w:fldCharType="separate"/>
+            </w:r>
+            <w:r>
+              <w:rPr>
+                <w:noProof/>
+                <w:webHidden/>
+              </w:rPr>
+              <w:t>8</w:t>
+            </w:r>
+            <w:r>
+              <w:rPr>
+                <w:noProof/>
+                <w:webHidden/>
+              </w:rPr>
+              <w:fldChar w:fldCharType="end"/>
+            </w:r>
+          </w:hyperlink>
+        </w:p>
+        <w:p>
+          <w:pPr>
+            <w:pStyle w:val="Spistreci2"/>
+            <w:tabs>
+              <w:tab w:val="right" w:leader="dot" w:pos="9062"/>
+            </w:tabs>
+            <w:rPr>
+              <w:noProof/>
+            </w:rPr>
+          </w:pPr>
+          <w:hyperlink w:anchor="_Toc30003661" w:history="1">
+            <w:r>
+              <w:rPr>
+                <w:rStyle w:val="Hipercze"/>
+                <w:noProof/>
+              </w:rPr>
+              <w:t>5.2.Przypadków Użycia</w:t>
+            </w:r>
+            <w:r>
+              <w:rPr>
+                <w:noProof/>
+                <w:webHidden/>
+              </w:rPr>
+              <w:tab/>
+            </w:r>
+            <w:r>
+              <w:rPr>
+                <w:noProof/>
+                <w:webHidden/>
+              </w:rPr>
+              <w:fldChar w:fldCharType="begin"/>
+            </w:r>
+            <w:r>
+              <w:rPr>
+                <w:noProof/>
+                <w:webHidden/>
+              </w:rPr>
+              <w:instrText xml:space="preserve"> PAGEREF _Toc30003661 \h </w:instrText>
+            </w:r>
+            <w:r>
+              <w:rPr>
+                <w:noProof/>
+                <w:webHidden/>
+              </w:rPr>
+            </w:r>
+            <w:r>
+              <w:rPr>
+                <w:noProof/>
+                <w:webHidden/>
+              </w:rPr>
+              <w:fldChar w:fldCharType="separate"/>
+            </w:r>
+            <w:r>
+              <w:rPr>
+                <w:noProof/>
+                <w:webHidden/>
+              </w:rPr>
+              <w:t>8</w:t>
+            </w:r>
+            <w:r>
+              <w:rPr>
+                <w:noProof/>
+                <w:webHidden/>
+              </w:rPr>
+              <w:fldChar w:fldCharType="end"/>
+            </w:r>
+          </w:hyperlink>
+        </w:p>
+        <w:p>
+          <w:pPr>
+            <w:pStyle w:val="Spistreci2"/>
+            <w:tabs>
+              <w:tab w:val="right" w:leader="dot" w:pos="9062"/>
+            </w:tabs>
+            <w:rPr>
+              <w:noProof/>
+            </w:rPr>
+          </w:pPr>
+          <w:hyperlink w:anchor="_Toc30003662" w:history="1">
+            <w:r>
+              <w:rPr>
+                <w:rStyle w:val="Hipercze"/>
+                <w:noProof/>
+              </w:rPr>
+              <w:t>5.3.Funkcji</w:t>
+            </w:r>
+            <w:r>
+              <w:rPr>
+                <w:noProof/>
+                <w:webHidden/>
+              </w:rPr>
+              <w:tab/>
+            </w:r>
+            <w:r>
+              <w:rPr>
+                <w:noProof/>
+                <w:webHidden/>
+              </w:rPr>
+              <w:fldChar w:fldCharType="begin"/>
+            </w:r>
+            <w:r>
+              <w:rPr>
+                <w:noProof/>
+                <w:webHidden/>
+              </w:rPr>
+              <w:instrText xml:space="preserve"> PAGEREF _Toc30003662 \h </w:instrText>
+            </w:r>
+            <w:r>
+              <w:rPr>
+                <w:noProof/>
+                <w:webHidden/>
+              </w:rPr>
+            </w:r>
+            <w:r>
+              <w:rPr>
+                <w:noProof/>
+                <w:webHidden/>
+              </w:rPr>
+              <w:fldChar w:fldCharType="separate"/>
+            </w:r>
+            <w:r>
+              <w:rPr>
+                <w:noProof/>
+                <w:webHidden/>
+              </w:rPr>
+              <w:t>9</w:t>
+            </w:r>
+            <w:r>
+              <w:rPr>
+                <w:noProof/>
+                <w:webHidden/>
+              </w:rPr>
+              <w:fldChar w:fldCharType="end"/>
+            </w:r>
+          </w:hyperlink>
+        </w:p>
+        <w:p>
+          <w:pPr>
+            <w:pStyle w:val="Spistreci1"/>
+            <w:tabs>
+              <w:tab w:val="right" w:leader="dot" w:pos="9062"/>
+            </w:tabs>
+            <w:rPr>
+              <w:noProof/>
+            </w:rPr>
+          </w:pPr>
+          <w:hyperlink w:anchor="_Toc30003663" w:history="1">
+            <w:r>
+              <w:rPr>
+                <w:rStyle w:val="Hipercze"/>
+                <w:noProof/>
+              </w:rPr>
+              <w:t>6.Systemowy DPU</w:t>
+            </w:r>
+            <w:r>
+              <w:rPr>
+                <w:noProof/>
+                <w:webHidden/>
+              </w:rPr>
+              <w:tab/>
+            </w:r>
+            <w:r>
+              <w:rPr>
+                <w:noProof/>
+                <w:webHidden/>
+              </w:rPr>
+              <w:fldChar w:fldCharType="begin"/>
+            </w:r>
+            <w:r>
+              <w:rPr>
+                <w:noProof/>
+                <w:webHidden/>
+              </w:rPr>
+              <w:instrText xml:space="preserve"> PAGEREF _Toc30003663 \h </w:instrText>
+            </w:r>
+            <w:r>
+              <w:rPr>
+                <w:noProof/>
+                <w:webHidden/>
+              </w:rPr>
+            </w:r>
+            <w:r>
+              <w:rPr>
+                <w:noProof/>
+                <w:webHidden/>
+              </w:rPr>
+              <w:fldChar w:fldCharType="separate"/>
+            </w:r>
+            <w:r>
+              <w:rPr>
+                <w:noProof/>
+                <w:webHidden/>
+              </w:rPr>
+              <w:t>9</w:t>
+            </w:r>
+            <w:r>
+              <w:rPr>
+                <w:noProof/>
+                <w:webHidden/>
+              </w:rPr>
+              <w:fldChar w:fldCharType="end"/>
+            </w:r>
+          </w:hyperlink>
+        </w:p>
+        <w:p>
+          <w:pPr>
+            <w:pStyle w:val="Spistreci1"/>
+            <w:tabs>
+              <w:tab w:val="right" w:leader="dot" w:pos="9062"/>
+            </w:tabs>
+            <w:rPr>
+              <w:noProof/>
+            </w:rPr>
+          </w:pPr>
+          <w:hyperlink w:anchor="_Toc30003664" w:history="1">
+            <w:r>
+              <w:rPr>
+                <w:rStyle w:val="Hipercze"/>
+                <w:noProof/>
+              </w:rPr>
+              <w:t>7.Scenariusze do systemowych pu</w:t>
+            </w:r>
+            <w:r>
+              <w:rPr>
+                <w:noProof/>
+                <w:webHidden/>
+              </w:rPr>
+              <w:tab/>
+            </w:r>
+            <w:r>
+              <w:rPr>
+                <w:noProof/>
+                <w:webHidden/>
+              </w:rPr>
+              <w:fldChar w:fldCharType="begin"/>
+            </w:r>
+            <w:r>
+              <w:rPr>
+                <w:noProof/>
+                <w:webHidden/>
+              </w:rPr>
+              <w:instrText xml:space="preserve"> PAGEREF _Toc30003664 \h </w:instrText>
+            </w:r>
+            <w:r>
+              <w:rPr>
+                <w:noProof/>
+                <w:webHidden/>
+              </w:rPr>
+            </w:r>
+            <w:r>
+              <w:rPr>
+                <w:noProof/>
+                <w:webHidden/>
+              </w:rPr>
+              <w:fldChar w:fldCharType="separate"/>
+            </w:r>
+            <w:r>
+              <w:rPr>
+                <w:noProof/>
+                <w:webHidden/>
+              </w:rPr>
+              <w:t>10</w:t>
+            </w:r>
+            <w:r>
+              <w:rPr>
+                <w:noProof/>
+                <w:webHidden/>
+              </w:rPr>
+              <w:fldChar w:fldCharType="end"/>
+            </w:r>
+          </w:hyperlink>
+        </w:p>
+        <w:p>
+          <w:r>
+            <w:rPr>
+              <w:b/>
+              <w:bCs/>
+            </w:rPr>
+            <w:fldChar w:fldCharType="end"/>
+          </w:r>
+        </w:p>
+      </w:sdtContent>
+    </w:sdt>
+    <w:p>
+      <w:pPr>
+        <w:jc w:val="center"/>
+        <w:rPr>
+          <w:sz w:val="40"/>
+          <w:szCs w:val="40"/>
+        </w:rPr>
+      </w:pPr>
+    </w:p>
+    <w:p>
+      <w:pPr>
+        <w:jc w:val="center"/>
+        <w:rPr>
+          <w:sz w:val="40"/>
+          <w:szCs w:val="40"/>
+        </w:rPr>
+      </w:pPr>
+    </w:p>
+    <w:p>
+      <w:pPr>
+        <w:rPr>
+          <w:sz w:val="40"/>
+          <w:szCs w:val="40"/>
+        </w:rPr>
+      </w:pPr>
+    </w:p>
+    <w:p/>
     <w:p>
       <w:pPr>
         <w:pStyle w:val="Nagwek1"/>
         <w:jc w:val="both"/>
       </w:pPr>
+      <w:bookmarkStart w:id="1" w:name="_Toc30003649"/>
       <w:r>
         <w:t>1.Opis Organizacji</w:t>
       </w:r>
+      <w:bookmarkEnd w:id="1"/>
     </w:p>
     <w:p>
       <w:pPr>
@@ -125,7 +1417,15 @@
           <w:sz w:val="28"/>
           <w:szCs w:val="28"/>
         </w:rPr>
-        <w:t xml:space="preserve">Firma „Wystawowo” działająca na rynku już od 1986 roku, posiadająca siedzibę w Gdańsku przy ulicy Jana III Sobieskiego 128/33 oraz pracująca w godzinach od 9:00 do 17:00 od poniedziałku do piątku. Zajmuje się ona organizacją przeróżnych wystaw zleconych przez klientów (osoby prywatne bądź różne instytucje), którzy mają wgląd w swoje zlecenie oraz mogą wprowadzać drobne zmiany dotyczące swojego zlecenia. Firma organizuje przeróżne wystawy zaczynając od wystaw antyków aż po wystawy zwierząt. </w:t>
+        <w:t xml:space="preserve">Firma „Wystawowo” działająca na rynku już od 1986 roku, posiadająca siedzibę w Gdańsku przy ulicy Jana III Sobieskiego 128/33 oraz pracująca w godzinach od 9:00 do 17:00 od poniedziałku do piątku. Zajmuje się ona organizacją przeróżnych wystaw zleconych przez klientów (osoby prywatne bądź różne instytucje), którzy mają wgląd w swoje zlecenie oraz mogą wprowadzać drobne </w:t>
+      </w:r>
+      <w:r>
+        <w:rPr>
+          <w:sz w:val="28"/>
+          <w:szCs w:val="28"/>
+        </w:rPr>
+        <w:lastRenderedPageBreak/>
+        <w:t xml:space="preserve">zmiany dotyczące swojego zlecenia. Firma organizuje przeróżne wystawy zaczynając od wystaw antyków aż po wystawy zwierząt. </w:t>
       </w:r>
     </w:p>
     <w:p>
@@ -294,7 +1594,7 @@
         </w:rPr>
         <w:t>Dostęp do ustaleń, które były w umowie ma kierownik biura, może dzięki temu zlecić archiwizację wytycznych w niej zawartych (wytyczne wymienione wyżej</w:t>
       </w:r>
-      <w:bookmarkStart w:id="0" w:name="_Hlk29393413"/>
+      <w:bookmarkStart w:id="2" w:name="_Hlk29393413"/>
       <w:r>
         <w:rPr>
           <w:sz w:val="28"/>
@@ -302,21 +1602,13 @@
         </w:rPr>
         <w:t>), a także sporządzić dla nich odpowiedni grafik. Po archiwizacji tych informacji kierownik placówki zajmuje się organizacją wystawy</w:t>
       </w:r>
-      <w:bookmarkEnd w:id="0"/>
+      <w:bookmarkEnd w:id="2"/>
       <w:r>
         <w:rPr>
           <w:sz w:val="28"/>
           <w:szCs w:val="28"/>
         </w:rPr>
-        <w:t xml:space="preserve">, czyli rozplanowuje rozstawienie wyposażenia pod wystawę oraz rozkład eksponatów na stanowiskach (jeden eksponat na jedno z 50 stanowisk) w obiekcie. Następnie kierownik ochrony ustawia grafik ochrony na dane dni, które wystawa obejmuje. </w:t>
-      </w:r>
-      <w:r>
-        <w:rPr>
-          <w:sz w:val="28"/>
-          <w:szCs w:val="28"/>
-        </w:rPr>
-        <w:lastRenderedPageBreak/>
-        <w:t>Potem transportowane są wszystkie eksponaty potrzebne do przeprowadzenia wystawy (dostarcza je klient chcący tą wystawę zorganizować) do magazynu firmy. Kiedy kierownik stwierdzi, że nadszedł odpowiedni czas na zaczęcie organizacji, pracownicy porządkowi wyciągają eksponaty z magazynów a następnie ustawiają je według ustalonego wcześniej przez kierownika planu. W przypadku problemów pracownicy zgłaszają je kierownikowi. Na koniec zachodzi jeszcze ostatnie sprzątanie i placówka jest gotowa do wystawy.</w:t>
+        <w:t>, czyli rozplanowuje rozstawienie wyposażenia pod wystawę oraz rozkład eksponatów na stanowiskach (jeden eksponat na jedno z 50 stanowisk) w obiekcie. Następnie kierownik ochrony ustawia grafik ochrony na dane dni, które wystawa obejmuje. Potem transportowane są wszystkie eksponaty potrzebne do przeprowadzenia wystawy (dostarcza je klient chcący tą wystawę zorganizować) do magazynu firmy. Kiedy kierownik stwierdzi, że nadszedł odpowiedni czas na zaczęcie organizacji, pracownicy porządkowi wyciągają eksponaty z magazynów a następnie ustawiają je według ustalonego wcześniej przez kierownika planu. W przypadku problemów pracownicy zgłaszają je kierownikowi. Na koniec zachodzi jeszcze ostatnie sprzątanie i placówka jest gotowa do wystawy.</w:t>
       </w:r>
     </w:p>
     <w:p>
@@ -384,7 +1676,15 @@
           <w:sz w:val="28"/>
           <w:szCs w:val="28"/>
         </w:rPr>
-        <w:t xml:space="preserve">ę nadzorem prac pracowników biurowych, ustala grafik ich pracy oraz upewnia się, że obecny jest należyty przepływ informacji pomiędzy </w:t>
+        <w:t xml:space="preserve">ę nadzorem prac pracowników biurowych, ustala grafik ich pracy oraz upewnia się, że obecny jest </w:t>
+      </w:r>
+      <w:r>
+        <w:rPr>
+          <w:sz w:val="28"/>
+          <w:szCs w:val="28"/>
+        </w:rPr>
+        <w:lastRenderedPageBreak/>
+        <w:t xml:space="preserve">należyty przepływ informacji pomiędzy </w:t>
       </w:r>
       <w:r>
         <w:rPr>
@@ -704,7 +2004,6 @@
           <w:sz w:val="28"/>
           <w:szCs w:val="28"/>
         </w:rPr>
-        <w:lastRenderedPageBreak/>
         <w:t>Bilety na wystawę są sprzedawane na miejscu przez kasjerów, w specjalnie wydzielonej recepcji. Dostępne są tam 4 różne kasy, gdzie oferowane są następujące rodzaje biletów:</w:t>
       </w:r>
     </w:p>
@@ -796,9 +2095,11 @@
         <w:pStyle w:val="Nagwek1"/>
         <w:jc w:val="both"/>
       </w:pPr>
+      <w:bookmarkStart w:id="3" w:name="_Toc30003650"/>
       <w:r>
         <w:t>2. Biznesowy DPU</w:t>
       </w:r>
+      <w:bookmarkEnd w:id="3"/>
     </w:p>
     <w:p>
       <w:pPr>
@@ -807,29 +2108,17 @@
         <w:jc w:val="both"/>
       </w:pPr>
       <w:r>
+        <w:lastRenderedPageBreak/>
         <w:t xml:space="preserve">Rysunek </w:t>
       </w:r>
-      <w:r>
-        <w:fldChar w:fldCharType="begin"/>
-      </w:r>
-      <w:r>
-        <w:instrText xml:space="preserve"> SEQ Rysunek \* ARABIC </w:instrText>
-      </w:r>
-      <w:r>
-        <w:fldChar w:fldCharType="separate"/>
-      </w:r>
-      <w:r>
-        <w:rPr>
-          <w:noProof/>
-        </w:rPr>
-        <w:t>1</w:t>
-      </w:r>
-      <w:r>
-        <w:rPr>
-          <w:noProof/>
-        </w:rPr>
-        <w:fldChar w:fldCharType="end"/>
-      </w:r>
+      <w:fldSimple w:instr=" SEQ Rysunek \* ARABIC ">
+        <w:r>
+          <w:rPr>
+            <w:noProof/>
+          </w:rPr>
+          <w:t>1</w:t>
+        </w:r>
+      </w:fldSimple>
       <w:r>
         <w:t xml:space="preserve"> Biznesowy DPU</w:t>
       </w:r>
@@ -895,252 +2184,260 @@
         <w:pStyle w:val="Nagwek1"/>
         <w:jc w:val="both"/>
       </w:pPr>
-      <w:r>
+      <w:bookmarkStart w:id="4" w:name="_Toc30003651"/>
+      <w:r>
+        <w:t>3.Słownik</w:t>
+      </w:r>
+      <w:bookmarkEnd w:id="4"/>
+    </w:p>
+    <w:p>
+      <w:pPr>
+        <w:jc w:val="both"/>
+      </w:pPr>
+      <w:r>
+        <w:t>Archiwizacja danych – dodanie, edycja lub usunięcie danych wystawy.</w:t>
+      </w:r>
+    </w:p>
+    <w:p>
+      <w:pPr>
+        <w:jc w:val="both"/>
+      </w:pPr>
+      <w:r>
+        <w:t>Kupno biletu – zakup biletu/ów przez gości chcących zwiedzić wystawę.</w:t>
+      </w:r>
+    </w:p>
+    <w:p>
+      <w:pPr>
+        <w:jc w:val="both"/>
+      </w:pPr>
+      <w:r>
+        <w:t>Przydzielenie grafiku pracy – przydzielenie grafiku pracy pracownikowi przez ich kierownika.</w:t>
+      </w:r>
+    </w:p>
+    <w:p>
+      <w:pPr>
+        <w:jc w:val="both"/>
+      </w:pPr>
+      <w:r>
+        <w:t xml:space="preserve">Stanowisko – </w:t>
+      </w:r>
+      <w:r>
+        <w:t>miejsce,</w:t>
+      </w:r>
+      <w:r>
+        <w:t xml:space="preserve"> w którym może zostać wystawiony eksponat.</w:t>
+      </w:r>
+    </w:p>
+    <w:p>
+      <w:pPr>
+        <w:jc w:val="both"/>
+      </w:pPr>
+      <w:r>
+        <w:t>Składanie raportu – pracownik ochrony składa raport z swojego dnia pracy, zapisując przebieg dnia i wszystkie nietypowe zdarzenia.</w:t>
+      </w:r>
+    </w:p>
+    <w:p>
+      <w:pPr>
+        <w:jc w:val="both"/>
+      </w:pPr>
+      <w:r>
+        <w:t>Rozłożenie eksponatów – rozmieszczenie eksponatów w placówce na przydzielonym im stanowiskach.</w:t>
+      </w:r>
+    </w:p>
+    <w:p>
+      <w:pPr>
+        <w:pStyle w:val="Nagwek1"/>
+        <w:jc w:val="both"/>
+      </w:pPr>
+      <w:bookmarkStart w:id="5" w:name="_Toc30003652"/>
+      <w:r>
+        <w:t>4.Projekt interfejsu</w:t>
+      </w:r>
+      <w:bookmarkEnd w:id="5"/>
+    </w:p>
+    <w:p>
+      <w:pPr>
+        <w:pStyle w:val="Nagwek2"/>
+        <w:jc w:val="both"/>
+      </w:pPr>
+      <w:bookmarkStart w:id="6" w:name="_Toc30003653"/>
+      <w:r>
+        <w:t>4.1.Grupy użytkowników i ich charakterystyka</w:t>
+      </w:r>
+      <w:bookmarkEnd w:id="6"/>
+    </w:p>
+    <w:p>
+      <w:pPr>
+        <w:jc w:val="both"/>
+      </w:pPr>
+      <w:r>
+        <w:rPr>
+          <w:u w:val="single"/>
+        </w:rPr>
         <w:lastRenderedPageBreak/>
-        <w:t>3.Słownik</w:t>
-      </w:r>
-    </w:p>
-    <w:p>
-      <w:pPr>
-        <w:jc w:val="both"/>
-      </w:pPr>
-      <w:r>
-        <w:t>Archiwizacja danych – dodanie, edycja lub usunięcie danych wystawy.</w:t>
-      </w:r>
-    </w:p>
-    <w:p>
-      <w:pPr>
-        <w:jc w:val="both"/>
-      </w:pPr>
-      <w:r>
-        <w:t>Kupno biletu – zakup biletu/ów przez gości chcących zwiedzić wystawę.</w:t>
-      </w:r>
-    </w:p>
-    <w:p>
-      <w:pPr>
-        <w:jc w:val="both"/>
-      </w:pPr>
-      <w:r>
-        <w:t>Przydzielenie grafiku pracy – przydzielenie grafiku pracy pracownikowi przez ich kierownika.</w:t>
-      </w:r>
-    </w:p>
-    <w:p>
-      <w:pPr>
-        <w:jc w:val="both"/>
-      </w:pPr>
-      <w:r>
-        <w:t xml:space="preserve">Stanowisko – </w:t>
-      </w:r>
-      <w:r>
-        <w:t>miejsce,</w:t>
-      </w:r>
-      <w:r>
-        <w:t xml:space="preserve"> w którym może zostać wystawiony eksponat.</w:t>
-      </w:r>
-    </w:p>
-    <w:p>
-      <w:pPr>
-        <w:jc w:val="both"/>
-      </w:pPr>
-      <w:r>
-        <w:t>Składanie raportu – pracownik ochrony składa raport z swojego dnia pracy, zapisując przebieg dnia i wszystkie nietypowe zdarzenia.</w:t>
-      </w:r>
-    </w:p>
-    <w:p>
-      <w:pPr>
-        <w:jc w:val="both"/>
-      </w:pPr>
-      <w:r>
-        <w:t>Rozłożenie eksponatów – rozmieszczenie eksponatów w placówce na przydzielonym im stanowiskach.</w:t>
-      </w:r>
-    </w:p>
-    <w:p>
-      <w:pPr>
-        <w:pStyle w:val="Nagwek1"/>
-        <w:jc w:val="both"/>
-      </w:pPr>
-      <w:r>
-        <w:t>4.Projekt interfejsu</w:t>
-      </w:r>
+        <w:t>Klient</w:t>
+      </w:r>
+      <w:r>
+        <w:t>: 18-65 lat, wykształcenie podstawowe, obycie komputerowe: średnie, znajomość tematyki SI – średnia,  język – prosty, j. polski.</w:t>
+      </w:r>
+    </w:p>
+    <w:p>
+      <w:pPr>
+        <w:jc w:val="both"/>
+      </w:pPr>
+      <w:r>
+        <w:rPr>
+          <w:u w:val="single"/>
+        </w:rPr>
+        <w:t>Kierownik biura</w:t>
+      </w:r>
+      <w:r>
+        <w:t>: 30-55 lat, wykształcenie średnie, obycie komputerowe: wysokie, znajomość tematyki SI – duża, język – prosty, j. polski.</w:t>
+      </w:r>
+    </w:p>
+    <w:p>
+      <w:pPr>
+        <w:jc w:val="both"/>
+      </w:pPr>
+      <w:r>
+        <w:rPr>
+          <w:u w:val="single"/>
+        </w:rPr>
+        <w:t>Kierownik placówki</w:t>
+      </w:r>
+      <w:r>
+        <w:t>: 30-45 lat, wykształcenie średnie, obycie komputerowe: wysokie, znajomość tematyki SI – duża, język – prosty, j. polski.</w:t>
+      </w:r>
+    </w:p>
+    <w:p>
+      <w:pPr>
+        <w:jc w:val="both"/>
+      </w:pPr>
+      <w:r>
+        <w:rPr>
+          <w:u w:val="single"/>
+        </w:rPr>
+        <w:t>Kierownik ochrony</w:t>
+      </w:r>
+      <w:r>
+        <w:t>: 30-55 lat, wykształcenie średnie, obycie komputerowe: średnie, znajomość tematyki SI – średnia, język – prosty, j. polski.</w:t>
+      </w:r>
+    </w:p>
+    <w:p>
+      <w:pPr>
+        <w:jc w:val="both"/>
+      </w:pPr>
+      <w:r>
+        <w:rPr>
+          <w:u w:val="single"/>
+        </w:rPr>
+        <w:t>Pracownik biura</w:t>
+      </w:r>
+      <w:r>
+        <w:t>: 26-50 lat, wykształcenie średnie, obycie komputerowe: wysokie, znajomość tematyki SI – duża, język – prosty, j. polski.</w:t>
+      </w:r>
+    </w:p>
+    <w:p>
+      <w:pPr>
+        <w:jc w:val="both"/>
+      </w:pPr>
+      <w:r>
+        <w:rPr>
+          <w:u w:val="single"/>
+        </w:rPr>
+        <w:t>Pracownik porządkowy</w:t>
+      </w:r>
+      <w:r>
+        <w:t>: 20-35 lat, wykształcenie podstawowe, obycie komputerowe: niskie, znajomość tematyki SI – mała, język – prosty, j. polski.</w:t>
+      </w:r>
+    </w:p>
+    <w:p>
+      <w:pPr>
+        <w:jc w:val="both"/>
+      </w:pPr>
+      <w:r>
+        <w:rPr>
+          <w:u w:val="single"/>
+        </w:rPr>
+        <w:t>Pracownik ochrony</w:t>
+      </w:r>
+      <w:r>
+        <w:t>: 26-50 lat, wykształcenie podstawowe, obycie komputerowe: niskie, znajomość tematyki SI – mała, język – prosty, j. polski.</w:t>
+      </w:r>
+    </w:p>
+    <w:p>
+      <w:pPr>
+        <w:jc w:val="both"/>
+      </w:pPr>
+      <w:r>
+        <w:rPr>
+          <w:u w:val="single"/>
+        </w:rPr>
+        <w:t>Kasjer</w:t>
+      </w:r>
+      <w:r>
+        <w:t>: 18-50 lat, wykształcenie podstawowe, obycie komputerowe: niskie, znajomość tematyki SI – mała, język – prosty, j. polski.</w:t>
+      </w:r>
+    </w:p>
+    <w:p>
+      <w:pPr>
+        <w:jc w:val="both"/>
+      </w:pPr>
+      <w:r>
+        <w:rPr>
+          <w:u w:val="single"/>
+        </w:rPr>
+        <w:t>Gość</w:t>
+      </w:r>
+      <w:r>
+        <w:t>: 3-99 lat, wykształcenie podstawowe, obycie komputerowe: niskie, znajomość tematyki SI – mała, język – prosty, j. polski.</w:t>
+      </w:r>
+    </w:p>
+    <w:p>
+      <w:pPr>
+        <w:jc w:val="both"/>
+      </w:pPr>
+    </w:p>
+    <w:p>
+      <w:pPr>
+        <w:jc w:val="both"/>
+      </w:pPr>
+    </w:p>
+    <w:p>
+      <w:pPr>
+        <w:jc w:val="both"/>
+      </w:pPr>
+    </w:p>
+    <w:p>
+      <w:pPr>
+        <w:jc w:val="both"/>
+      </w:pPr>
+    </w:p>
+    <w:p>
+      <w:pPr>
+        <w:jc w:val="both"/>
+      </w:pPr>
     </w:p>
     <w:p>
       <w:pPr>
         <w:pStyle w:val="Nagwek2"/>
         <w:jc w:val="both"/>
       </w:pPr>
-      <w:r>
-        <w:t>4.1.Grupy użytkowników i ich charakterystyka</w:t>
-      </w:r>
-    </w:p>
-    <w:p>
-      <w:pPr>
-        <w:jc w:val="both"/>
-      </w:pPr>
-      <w:r>
-        <w:rPr>
-          <w:u w:val="single"/>
-        </w:rPr>
-        <w:t>Klient</w:t>
-      </w:r>
-      <w:r>
-        <w:t>: 18-65 lat, wykształcenie podstawowe, obycie komputerowe: średnie, znajomość tematyki SI – średnia,  język – prosty, j. polski.</w:t>
-      </w:r>
-    </w:p>
-    <w:p>
-      <w:pPr>
-        <w:jc w:val="both"/>
-      </w:pPr>
-      <w:r>
-        <w:rPr>
-          <w:u w:val="single"/>
-        </w:rPr>
-        <w:t>Kierownik biura</w:t>
-      </w:r>
-      <w:r>
-        <w:t>: 30-55 lat, wykształcenie średnie, obycie komputerowe: wysokie, znajomość tematyki SI – duża, język – prosty, j. polski.</w:t>
-      </w:r>
-    </w:p>
-    <w:p>
-      <w:pPr>
-        <w:jc w:val="both"/>
-      </w:pPr>
-      <w:r>
-        <w:rPr>
-          <w:u w:val="single"/>
-        </w:rPr>
-        <w:t>Kierownik placówki</w:t>
-      </w:r>
-      <w:r>
-        <w:t>: 30-45 lat, wykształcenie średnie, obycie komputerowe: wysokie, znajomość tematyki SI – duża, język – prosty, j. polski.</w:t>
-      </w:r>
-    </w:p>
-    <w:p>
-      <w:pPr>
-        <w:jc w:val="both"/>
-      </w:pPr>
-      <w:r>
-        <w:rPr>
-          <w:u w:val="single"/>
-        </w:rPr>
-        <w:t>Kierownik ochrony</w:t>
-      </w:r>
-      <w:r>
-        <w:t>: 30-55 lat, wykształcenie średnie, obycie komputerowe: średnie, znajomość tematyki SI – średnia, język – prosty, j. polski.</w:t>
-      </w:r>
-    </w:p>
-    <w:p>
-      <w:pPr>
-        <w:jc w:val="both"/>
-      </w:pPr>
-      <w:r>
-        <w:rPr>
-          <w:u w:val="single"/>
-        </w:rPr>
-        <w:t>Pracownik biura</w:t>
-      </w:r>
-      <w:r>
-        <w:t>: 26-50 lat, wykształcenie średnie, obycie komputerowe: wysokie, znajomość tematyki SI – duża, język – prosty, j. polski.</w:t>
-      </w:r>
-    </w:p>
-    <w:p>
-      <w:pPr>
-        <w:jc w:val="both"/>
-      </w:pPr>
-      <w:r>
-        <w:rPr>
-          <w:u w:val="single"/>
-        </w:rPr>
-        <w:t>Pracownik porządkowy</w:t>
-      </w:r>
-      <w:r>
-        <w:t>: 20-35 lat, wykształcenie podstawowe, obycie komputerowe: niskie, znajomość tematyki SI – mała, język – prosty, j. polski.</w:t>
-      </w:r>
-    </w:p>
-    <w:p>
-      <w:pPr>
-        <w:jc w:val="both"/>
-      </w:pPr>
-      <w:r>
-        <w:rPr>
-          <w:u w:val="single"/>
-        </w:rPr>
-        <w:t>Pracownik ochrony</w:t>
-      </w:r>
-      <w:r>
-        <w:t>: 26-50 lat, wykształcenie podstawowe, obycie komputerowe: niskie, znajomość tematyki SI – mała, język – prosty, j. polski.</w:t>
-      </w:r>
-    </w:p>
-    <w:p>
-      <w:pPr>
-        <w:jc w:val="both"/>
-      </w:pPr>
-      <w:r>
-        <w:rPr>
-          <w:u w:val="single"/>
-        </w:rPr>
-        <w:t>Kasjer</w:t>
-      </w:r>
-      <w:r>
-        <w:t>: 18-50 lat, wykształcenie podstawowe, obycie komputerowe: niskie, znajomość tematyki SI – mała, język – prosty, j. polski.</w:t>
-      </w:r>
-    </w:p>
-    <w:p>
-      <w:pPr>
-        <w:jc w:val="both"/>
-      </w:pPr>
-      <w:r>
-        <w:rPr>
-          <w:u w:val="single"/>
-        </w:rPr>
-        <w:t>Gość</w:t>
-      </w:r>
-      <w:r>
-        <w:t>: 3-99 lat, wykształcenie podstawowe, obycie komputerowe: niskie, znajomość tematyki SI – mała, język – prosty, j. polski.</w:t>
-      </w:r>
-    </w:p>
-    <w:p>
-      <w:pPr>
-        <w:jc w:val="both"/>
-      </w:pPr>
-    </w:p>
-    <w:p>
-      <w:pPr>
-        <w:jc w:val="both"/>
-      </w:pPr>
-    </w:p>
-    <w:p>
-      <w:pPr>
-        <w:jc w:val="both"/>
-      </w:pPr>
-    </w:p>
-    <w:p>
-      <w:pPr>
-        <w:jc w:val="both"/>
-      </w:pPr>
-    </w:p>
-    <w:p>
-      <w:pPr>
-        <w:jc w:val="both"/>
-      </w:pPr>
-    </w:p>
-    <w:p>
-      <w:pPr>
-        <w:pStyle w:val="Nagwek2"/>
-        <w:jc w:val="both"/>
-      </w:pPr>
-      <w:r>
+      <w:bookmarkStart w:id="7" w:name="_Toc30003654"/>
+      <w:r>
+        <w:t>4.2.Zestaw Funkcji</w:t>
+      </w:r>
+      <w:bookmarkEnd w:id="7"/>
+    </w:p>
+    <w:p>
+      <w:pPr>
+        <w:jc w:val="both"/>
+      </w:pPr>
+      <w:r>
+        <w:rPr>
+          <w:noProof/>
+        </w:rPr>
         <w:lastRenderedPageBreak/>
-        <w:t>4.2.Zestaw Funkcji</w:t>
-      </w:r>
-    </w:p>
-    <w:p>
-      <w:pPr>
-        <w:jc w:val="both"/>
-      </w:pPr>
-      <w:r>
-        <w:rPr>
-          <w:noProof/>
-        </w:rPr>
         <w:drawing>
           <wp:inline distT="0" distB="0" distL="0" distR="0" wp14:anchorId="27E553EE" wp14:editId="23D18DEE">
             <wp:extent cx="5760720" cy="3422650"/>
@@ -1196,9 +2493,11 @@
         <w:pStyle w:val="Nagwek2"/>
         <w:jc w:val="both"/>
       </w:pPr>
+      <w:bookmarkStart w:id="8" w:name="_Toc30003655"/>
       <w:r>
         <w:t>4.3.Sytuacje</w:t>
       </w:r>
+      <w:bookmarkEnd w:id="8"/>
     </w:p>
     <w:p>
       <w:pPr>
@@ -1263,12 +2562,14 @@
         <w:pStyle w:val="Nagwek2"/>
         <w:jc w:val="both"/>
       </w:pPr>
+      <w:bookmarkStart w:id="9" w:name="_Toc30003656"/>
       <w:r>
         <w:t>4.4.Scenariusze</w:t>
       </w:r>
       <w:r>
         <w:t xml:space="preserve"> do sytuacji</w:t>
       </w:r>
+      <w:bookmarkEnd w:id="9"/>
     </w:p>
     <w:p>
       <w:pPr>
@@ -1339,7 +2640,63 @@
         <w:jc w:val="both"/>
       </w:pPr>
       <w:r>
+        <w:t>- system wyświetla komunikat</w:t>
+      </w:r>
+    </w:p>
+    <w:p>
+      <w:pPr>
+        <w:jc w:val="both"/>
+      </w:pPr>
+      <w:r>
         <w:lastRenderedPageBreak/>
+        <w:t>- zakup został dodany do bazy danych zakupu biletów online</w:t>
+      </w:r>
+    </w:p>
+    <w:p>
+      <w:pPr>
+        <w:jc w:val="both"/>
+      </w:pPr>
+      <w:r>
+        <w:t>- system wysłał potwierdzenie zapłaty na e-mail</w:t>
+      </w:r>
+    </w:p>
+    <w:p>
+      <w:pPr>
+        <w:jc w:val="both"/>
+      </w:pPr>
+      <w:r>
+        <w:t>Scenariusz 2:</w:t>
+      </w:r>
+    </w:p>
+    <w:p>
+      <w:pPr>
+        <w:jc w:val="both"/>
+      </w:pPr>
+      <w:r>
+        <w:t>- pracownik biura wybiera opcję Dodaj wystawę</w:t>
+      </w:r>
+    </w:p>
+    <w:p>
+      <w:pPr>
+        <w:jc w:val="both"/>
+      </w:pPr>
+      <w:r>
+        <w:t>- pracownik biura wpisuje: typ wystawy, liczbę gości, listę eksponatów, lista gości specjalnych, datę wystawy, nazwę wystawy</w:t>
+      </w:r>
+    </w:p>
+    <w:p>
+      <w:pPr>
+        <w:jc w:val="both"/>
+      </w:pPr>
+      <w:r>
+        <w:t>- pracownik biura wybiera opcję Zapisz</w:t>
+      </w:r>
+    </w:p>
+    <w:p>
+      <w:pPr>
+        <w:jc w:val="both"/>
+      </w:pPr>
+      <w:r>
         <w:t>- system wyświetla komunikat</w:t>
       </w:r>
     </w:p>
@@ -1348,62 +2705,6 @@
         <w:jc w:val="both"/>
       </w:pPr>
       <w:r>
-        <w:t>- zakup został dodany do bazy danych zakupu biletów online</w:t>
-      </w:r>
-    </w:p>
-    <w:p>
-      <w:pPr>
-        <w:jc w:val="both"/>
-      </w:pPr>
-      <w:r>
-        <w:t>- system wysłał potwierdzenie zapłaty na e-mail</w:t>
-      </w:r>
-    </w:p>
-    <w:p>
-      <w:pPr>
-        <w:jc w:val="both"/>
-      </w:pPr>
-      <w:r>
-        <w:t>Scenariusz 2:</w:t>
-      </w:r>
-    </w:p>
-    <w:p>
-      <w:pPr>
-        <w:jc w:val="both"/>
-      </w:pPr>
-      <w:r>
-        <w:t>- pracownik biura wybiera opcję Dodaj wystawę</w:t>
-      </w:r>
-    </w:p>
-    <w:p>
-      <w:pPr>
-        <w:jc w:val="both"/>
-      </w:pPr>
-      <w:r>
-        <w:t>- pracownik biura wpisuje: typ wystawy, liczbę gości, listę eksponatów, lista gości specjalnych, datę wystawy, nazwę wystawy</w:t>
-      </w:r>
-    </w:p>
-    <w:p>
-      <w:pPr>
-        <w:jc w:val="both"/>
-      </w:pPr>
-      <w:r>
-        <w:t>- pracownik biura wybiera opcję Zapisz</w:t>
-      </w:r>
-    </w:p>
-    <w:p>
-      <w:pPr>
-        <w:jc w:val="both"/>
-      </w:pPr>
-      <w:r>
-        <w:t>- system wyświetla komunikat</w:t>
-      </w:r>
-    </w:p>
-    <w:p>
-      <w:pPr>
-        <w:jc w:val="both"/>
-      </w:pPr>
-      <w:r>
         <w:t>- system wysyła komunikat do kierownika placówki</w:t>
       </w:r>
     </w:p>
@@ -1452,18 +2753,22 @@
         <w:pStyle w:val="Nagwek2"/>
         <w:jc w:val="both"/>
       </w:pPr>
+      <w:bookmarkStart w:id="10" w:name="_Toc30003657"/>
       <w:r>
         <w:t>4.5.Ekrany</w:t>
       </w:r>
+      <w:bookmarkEnd w:id="10"/>
     </w:p>
     <w:p>
       <w:pPr>
         <w:pStyle w:val="Nagwek3"/>
         <w:jc w:val="both"/>
       </w:pPr>
+      <w:bookmarkStart w:id="11" w:name="_Toc30003658"/>
       <w:r>
         <w:t>4.5.1.Lista ekranów</w:t>
       </w:r>
+      <w:bookmarkEnd w:id="11"/>
     </w:p>
     <w:p>
       <w:pPr>
@@ -1566,15 +2871,15 @@
         <w:jc w:val="both"/>
       </w:pPr>
       <w:r>
+        <w:t>Ekrany do scenariusza nr2:</w:t>
+      </w:r>
+    </w:p>
+    <w:p>
+      <w:pPr>
+        <w:jc w:val="both"/>
+      </w:pPr>
+      <w:r>
         <w:lastRenderedPageBreak/>
-        <w:t>Ekrany do scenariusza nr2:</w:t>
-      </w:r>
-    </w:p>
-    <w:p>
-      <w:pPr>
-        <w:jc w:val="both"/>
-      </w:pPr>
-      <w:r>
         <w:t>E1 – Ekran główny pracownika biura</w:t>
       </w:r>
     </w:p>
@@ -1676,18 +2981,22 @@
         <w:pStyle w:val="Nagwek1"/>
         <w:jc w:val="both"/>
       </w:pPr>
+      <w:bookmarkStart w:id="12" w:name="_Toc30003659"/>
       <w:r>
         <w:t>5.Listy</w:t>
       </w:r>
+      <w:bookmarkEnd w:id="12"/>
     </w:p>
     <w:p>
       <w:pPr>
         <w:pStyle w:val="Nagwek2"/>
         <w:jc w:val="both"/>
       </w:pPr>
+      <w:bookmarkStart w:id="13" w:name="_Toc30003660"/>
       <w:r>
         <w:t>5.1.AKtorów</w:t>
       </w:r>
+      <w:bookmarkEnd w:id="13"/>
     </w:p>
     <w:p>
       <w:pPr>
@@ -1798,9 +3107,11 @@
         <w:pStyle w:val="Nagwek2"/>
         <w:jc w:val="both"/>
       </w:pPr>
+      <w:bookmarkStart w:id="14" w:name="_Toc30003661"/>
       <w:r>
         <w:t>5.2.Przypadków Użycia</w:t>
       </w:r>
+      <w:bookmarkEnd w:id="14"/>
     </w:p>
     <w:p>
       <w:pPr>
@@ -1908,10 +3219,11 @@
         <w:pStyle w:val="Nagwek2"/>
         <w:jc w:val="both"/>
       </w:pPr>
-      <w:r>
-        <w:lastRenderedPageBreak/>
+      <w:bookmarkStart w:id="15" w:name="_Toc30003662"/>
+      <w:r>
         <w:t>5.3.Funkcji</w:t>
       </w:r>
+      <w:bookmarkEnd w:id="15"/>
     </w:p>
     <w:p>
       <w:pPr>
@@ -1923,6 +3235,7 @@
         <w:jc w:val="both"/>
       </w:pPr>
       <w:r>
+        <w:lastRenderedPageBreak/>
         <w:t>Pokaż wystawę</w:t>
       </w:r>
     </w:p>
@@ -2060,9 +3373,11 @@
       <w:pPr>
         <w:pStyle w:val="Nagwek1"/>
       </w:pPr>
+      <w:bookmarkStart w:id="16" w:name="_Toc30003663"/>
       <w:r>
         <w:t>6.Systemowy DPU</w:t>
       </w:r>
+      <w:bookmarkEnd w:id="16"/>
     </w:p>
     <w:p>
       <w:pPr>
@@ -2072,27 +3387,14 @@
       <w:r>
         <w:t xml:space="preserve">Rysunek </w:t>
       </w:r>
-      <w:r>
-        <w:fldChar w:fldCharType="begin"/>
-      </w:r>
-      <w:r>
-        <w:instrText xml:space="preserve"> SEQ Rysunek \* ARABIC </w:instrText>
-      </w:r>
-      <w:r>
-        <w:fldChar w:fldCharType="separate"/>
-      </w:r>
-      <w:r>
-        <w:rPr>
-          <w:noProof/>
-        </w:rPr>
-        <w:t>2</w:t>
-      </w:r>
-      <w:r>
-        <w:rPr>
-          <w:noProof/>
-        </w:rPr>
-        <w:fldChar w:fldCharType="end"/>
-      </w:r>
+      <w:fldSimple w:instr=" SEQ Rysunek \* ARABIC ">
+        <w:r>
+          <w:rPr>
+            <w:noProof/>
+          </w:rPr>
+          <w:t>2</w:t>
+        </w:r>
+      </w:fldSimple>
       <w:r>
         <w:t xml:space="preserve"> Systemowy DPU</w:t>
       </w:r>
@@ -2159,10 +3461,12 @@
       <w:pPr>
         <w:pStyle w:val="Nagwek1"/>
       </w:pPr>
+      <w:bookmarkStart w:id="17" w:name="_Toc30003664"/>
       <w:r>
         <w:lastRenderedPageBreak/>
         <w:t>7.Scenariusze do systemowych pu</w:t>
       </w:r>
+      <w:bookmarkEnd w:id="17"/>
     </w:p>
     <w:p>
       <w:pPr>
@@ -2172,27 +3476,14 @@
       <w:r>
         <w:t xml:space="preserve">Tabela </w:t>
       </w:r>
-      <w:r>
-        <w:fldChar w:fldCharType="begin"/>
-      </w:r>
-      <w:r>
-        <w:instrText xml:space="preserve"> SEQ Tabela \* ARABIC </w:instrText>
-      </w:r>
-      <w:r>
-        <w:fldChar w:fldCharType="separate"/>
-      </w:r>
-      <w:r>
-        <w:rPr>
-          <w:noProof/>
-        </w:rPr>
-        <w:t>1</w:t>
-      </w:r>
-      <w:r>
-        <w:rPr>
-          <w:noProof/>
-        </w:rPr>
-        <w:fldChar w:fldCharType="end"/>
-      </w:r>
+      <w:fldSimple w:instr=" SEQ Tabela \* ARABIC ">
+        <w:r>
+          <w:rPr>
+            <w:noProof/>
+          </w:rPr>
+          <w:t>1</w:t>
+        </w:r>
+      </w:fldSimple>
       <w:r>
         <w:t xml:space="preserve"> Scenariusz do PU "Archiwizacja danych"</w:t>
       </w:r>
@@ -2917,27 +4208,14 @@
       <w:r>
         <w:t xml:space="preserve">Tabela </w:t>
       </w:r>
-      <w:r>
-        <w:fldChar w:fldCharType="begin"/>
-      </w:r>
-      <w:r>
-        <w:instrText xml:space="preserve"> SEQ Tabela \* ARABIC </w:instrText>
-      </w:r>
-      <w:r>
-        <w:fldChar w:fldCharType="separate"/>
-      </w:r>
-      <w:r>
-        <w:rPr>
-          <w:noProof/>
-        </w:rPr>
-        <w:t>2</w:t>
-      </w:r>
-      <w:r>
-        <w:rPr>
-          <w:noProof/>
-        </w:rPr>
-        <w:fldChar w:fldCharType="end"/>
-      </w:r>
+      <w:fldSimple w:instr=" SEQ Tabela \* ARABIC ">
+        <w:r>
+          <w:rPr>
+            <w:noProof/>
+          </w:rPr>
+          <w:t>2</w:t>
+        </w:r>
+      </w:fldSimple>
       <w:r>
         <w:t xml:space="preserve"> Scenariusz do PU "Odczyt danych wystawy"</w:t>
       </w:r>
@@ -3548,27 +4826,14 @@
         <w:lastRenderedPageBreak/>
         <w:t xml:space="preserve">Tabela </w:t>
       </w:r>
-      <w:r>
-        <w:fldChar w:fldCharType="begin"/>
-      </w:r>
-      <w:r>
-        <w:instrText xml:space="preserve"> SEQ Tabela \* ARABIC </w:instrText>
-      </w:r>
-      <w:r>
-        <w:fldChar w:fldCharType="separate"/>
-      </w:r>
-      <w:r>
-        <w:rPr>
-          <w:noProof/>
-        </w:rPr>
-        <w:t>3</w:t>
-      </w:r>
-      <w:r>
-        <w:rPr>
-          <w:noProof/>
-        </w:rPr>
-        <w:fldChar w:fldCharType="end"/>
-      </w:r>
+      <w:fldSimple w:instr=" SEQ Tabela \* ARABIC ">
+        <w:r>
+          <w:rPr>
+            <w:noProof/>
+          </w:rPr>
+          <w:t>3</w:t>
+        </w:r>
+      </w:fldSimple>
       <w:r>
         <w:t xml:space="preserve"> Scenariusz do PU "Przydzielenie grafiku pracy"</w:t>
       </w:r>
@@ -4172,27 +5437,14 @@
       <w:r>
         <w:t xml:space="preserve">Tabela </w:t>
       </w:r>
-      <w:r>
-        <w:fldChar w:fldCharType="begin"/>
-      </w:r>
-      <w:r>
-        <w:instrText xml:space="preserve"> SEQ Tabela \* ARABIC </w:instrText>
-      </w:r>
-      <w:r>
-        <w:fldChar w:fldCharType="separate"/>
-      </w:r>
-      <w:r>
-        <w:rPr>
-          <w:noProof/>
-        </w:rPr>
-        <w:t>4</w:t>
-      </w:r>
-      <w:r>
-        <w:rPr>
-          <w:noProof/>
-        </w:rPr>
-        <w:fldChar w:fldCharType="end"/>
-      </w:r>
+      <w:fldSimple w:instr=" SEQ Tabela \* ARABIC ">
+        <w:r>
+          <w:rPr>
+            <w:noProof/>
+          </w:rPr>
+          <w:t>4</w:t>
+        </w:r>
+      </w:fldSimple>
       <w:r>
         <w:t xml:space="preserve"> Scenariusz do PU "Odczyt grafiku pracy"</w:t>
       </w:r>
@@ -4800,27 +6052,14 @@
         <w:lastRenderedPageBreak/>
         <w:t xml:space="preserve">Tabela </w:t>
       </w:r>
-      <w:r>
-        <w:fldChar w:fldCharType="begin"/>
-      </w:r>
-      <w:r>
-        <w:instrText xml:space="preserve"> SEQ Tabela \* ARABIC </w:instrText>
-      </w:r>
-      <w:r>
-        <w:fldChar w:fldCharType="separate"/>
-      </w:r>
-      <w:r>
-        <w:rPr>
-          <w:noProof/>
-        </w:rPr>
-        <w:t>5</w:t>
-      </w:r>
-      <w:r>
-        <w:rPr>
-          <w:noProof/>
-        </w:rPr>
-        <w:fldChar w:fldCharType="end"/>
-      </w:r>
+      <w:fldSimple w:instr=" SEQ Tabela \* ARABIC ">
+        <w:r>
+          <w:rPr>
+            <w:noProof/>
+          </w:rPr>
+          <w:t>5</w:t>
+        </w:r>
+      </w:fldSimple>
       <w:r>
         <w:t xml:space="preserve"> Scenariusz do PU "Przydzielenie stanowiska eksponatowi"</w:t>
       </w:r>
@@ -5429,27 +6668,14 @@
       <w:r>
         <w:t xml:space="preserve">Tabela </w:t>
       </w:r>
-      <w:r>
-        <w:fldChar w:fldCharType="begin"/>
-      </w:r>
-      <w:r>
-        <w:instrText xml:space="preserve"> SEQ Tabela \* ARABIC </w:instrText>
-      </w:r>
-      <w:r>
-        <w:fldChar w:fldCharType="separate"/>
-      </w:r>
-      <w:r>
-        <w:rPr>
-          <w:noProof/>
-        </w:rPr>
-        <w:t>6</w:t>
-      </w:r>
-      <w:r>
-        <w:rPr>
-          <w:noProof/>
-        </w:rPr>
-        <w:fldChar w:fldCharType="end"/>
-      </w:r>
+      <w:fldSimple w:instr=" SEQ Tabela \* ARABIC ">
+        <w:r>
+          <w:rPr>
+            <w:noProof/>
+          </w:rPr>
+          <w:t>6</w:t>
+        </w:r>
+      </w:fldSimple>
       <w:r>
         <w:t xml:space="preserve"> Scenariusz do PU "Złóż raport"</w:t>
       </w:r>
@@ -6114,27 +7340,14 @@
       <w:r>
         <w:t xml:space="preserve">Tabela </w:t>
       </w:r>
-      <w:r>
-        <w:fldChar w:fldCharType="begin"/>
-      </w:r>
-      <w:r>
-        <w:instrText xml:space="preserve"> SEQ Tabela \* ARABIC </w:instrText>
-      </w:r>
-      <w:r>
-        <w:fldChar w:fldCharType="separate"/>
-      </w:r>
-      <w:r>
-        <w:rPr>
-          <w:noProof/>
-        </w:rPr>
-        <w:t>7</w:t>
-      </w:r>
-      <w:r>
-        <w:rPr>
-          <w:noProof/>
-        </w:rPr>
-        <w:fldChar w:fldCharType="end"/>
-      </w:r>
+      <w:fldSimple w:instr=" SEQ Tabela \* ARABIC ">
+        <w:r>
+          <w:rPr>
+            <w:noProof/>
+          </w:rPr>
+          <w:t>7</w:t>
+        </w:r>
+      </w:fldSimple>
       <w:r>
         <w:t xml:space="preserve"> Scenariusz do PU "Zakup biletu"</w:t>
       </w:r>
@@ -6775,11 +7988,10 @@
       <w:pPr>
         <w:jc w:val="both"/>
       </w:pPr>
-      <w:bookmarkStart w:id="1" w:name="_GoBack"/>
-      <w:bookmarkEnd w:id="1"/>
     </w:p>
     <w:sectPr>
-      <w:footerReference w:type="default" r:id="rId11"/>
+      <w:headerReference w:type="default" r:id="rId11"/>
+      <w:footerReference w:type="default" r:id="rId12"/>
       <w:pgSz w:w="11906" w:h="16838"/>
       <w:pgMar w:top="1417" w:right="1417" w:bottom="1417" w:left="1417" w:header="708" w:footer="708" w:gutter="0"/>
       <w:cols w:space="708"/>
@@ -6824,6 +8036,7 @@
         <w:docPartUnique/>
       </w:docPartObj>
     </w:sdtPr>
+    <w:sdtEndPr/>
     <w:sdtContent>
       <w:p>
         <w:pPr>
@@ -6885,6 +8098,76 @@
     </w:p>
   </w:footnote>
 </w:footnotes>
+</file>
+
+<file path=word/header1.xml><?xml version="1.0" encoding="utf-8"?>
+<w:hdr xmlns:wpc="http://schemas.microsoft.com/office/word/2010/wordprocessingCanvas" xmlns:cx="http://schemas.microsoft.com/office/drawing/2014/chartex" xmlns:cx1="http://schemas.microsoft.com/office/drawing/2015/9/8/chartex" xmlns:cx2="http://schemas.microsoft.com/office/drawing/2015/10/21/chartex" xmlns:cx3="http://schemas.microsoft.com/office/drawing/2016/5/9/chartex" xmlns:cx4="http://schemas.microsoft.com/office/drawing/2016/5/10/chartex" xmlns:cx5="http://schemas.microsoft.com/office/drawing/2016/5/11/chartex" xmlns:cx6="http://schemas.microsoft.com/office/drawing/2016/5/12/chartex" xmlns:cx7="http://schemas.microsoft.com/office/drawing/2016/5/13/chartex" xmlns:cx8="http://schemas.microsoft.com/office/drawing/2016/5/14/chartex" xmlns:mc="http://schemas.openxmlformats.org/markup-compatibility/2006" xmlns:aink="http://schemas.microsoft.com/office/drawing/2016/ink" xmlns:am3d="http://schemas.microsoft.com/office/drawing/2017/model3d" xmlns:o="urn:schemas-microsoft-com:office:office" xmlns:r="http://schemas.openxmlformats.org/officeDocument/2006/relationships" xmlns:m="http://schemas.openxmlformats.org/officeDocument/2006/math" xmlns:v="urn:schemas-microsoft-com:vml" xmlns:wp14="http://schemas.microsoft.com/office/word/2010/wordprocessingDrawing" xmlns:wp="http://schemas.openxmlformats.org/drawingml/2006/wordprocessingDrawing" xmlns:w10="urn:schemas-microsoft-com:office:word" xmlns:w="http://schemas.openxmlformats.org/wordprocessingml/2006/main" xmlns:w14="http://schemas.microsoft.com/office/word/2010/wordml" xmlns:w15="http://schemas.microsoft.com/office/word/2012/wordml" xmlns:w16cid="http://schemas.microsoft.com/office/word/2016/wordml/cid" xmlns:w16se="http://schemas.microsoft.com/office/word/2015/wordml/symex" xmlns:wpg="http://schemas.microsoft.com/office/word/2010/wordprocessingGroup" xmlns:wpi="http://schemas.microsoft.com/office/word/2010/wordprocessingInk" xmlns:wne="http://schemas.microsoft.com/office/word/2006/wordml" xmlns:wps="http://schemas.microsoft.com/office/word/2010/wordprocessingShape" mc:Ignorable="w14 w15 w16se w16cid wp14">
+  <w:p>
+    <w:pPr>
+      <w:pStyle w:val="Nagwek"/>
+      <w:rPr>
+        <w:sz w:val="16"/>
+        <w:szCs w:val="16"/>
+      </w:rPr>
+    </w:pPr>
+    <w:r>
+      <w:rPr>
+        <w:sz w:val="16"/>
+        <w:szCs w:val="16"/>
+      </w:rPr>
+      <w:t>Etap I + Etap 2</w:t>
+    </w:r>
+    <w:r>
+      <w:rPr>
+        <w:sz w:val="16"/>
+        <w:szCs w:val="16"/>
+      </w:rPr>
+      <w:t>,</w:t>
+    </w:r>
+    <w:r>
+      <w:rPr>
+        <w:sz w:val="16"/>
+        <w:szCs w:val="16"/>
+      </w:rPr>
+      <w:t xml:space="preserve">  Gru</w:t>
+    </w:r>
+    <w:r>
+      <w:rPr>
+        <w:sz w:val="16"/>
+        <w:szCs w:val="16"/>
+      </w:rPr>
+      <w:t xml:space="preserve">pa 1, </w:t>
+    </w:r>
+    <w:r>
+      <w:rPr>
+        <w:sz w:val="16"/>
+        <w:szCs w:val="16"/>
+      </w:rPr>
+      <w:t>Skład zespołu: (szef) Robert Żulewski, Rafał Żulewski, Patryk Żygo</w:t>
+    </w:r>
+    <w:r>
+      <w:rPr>
+        <w:sz w:val="16"/>
+        <w:szCs w:val="16"/>
+      </w:rPr>
+      <w:t xml:space="preserve">, </w:t>
+    </w:r>
+    <w:r>
+      <w:rPr>
+        <w:sz w:val="16"/>
+        <w:szCs w:val="16"/>
+      </w:rPr>
+      <w:t xml:space="preserve">  </w:t>
+    </w:r>
+    <w:r>
+      <w:rPr>
+        <w:sz w:val="16"/>
+        <w:szCs w:val="16"/>
+      </w:rPr>
+      <w:t>Zajęcia: wtorek 17:15</w:t>
+    </w:r>
+  </w:p>
+</w:hdr>
 </file>
 
 <file path=word/numbering.xml><?xml version="1.0" encoding="utf-8"?>
@@ -9556,7 +10839,6 @@
     <w:basedOn w:val="Nagwek1"/>
     <w:next w:val="Normalny"/>
     <w:uiPriority w:val="39"/>
-    <w:semiHidden/>
     <w:unhideWhenUsed/>
     <w:qFormat/>
     <w:rsid w:val="003D6ACF"/>
@@ -9644,6 +10926,55 @@
     <w:link w:val="Stopka"/>
     <w:uiPriority w:val="99"/>
     <w:rsid w:val="00314F23"/>
+  </w:style>
+  <w:style w:type="paragraph" w:styleId="Spistreci1">
+    <w:name w:val="toc 1"/>
+    <w:basedOn w:val="Normalny"/>
+    <w:next w:val="Normalny"/>
+    <w:autoRedefine/>
+    <w:uiPriority w:val="39"/>
+    <w:unhideWhenUsed/>
+    <w:rsid w:val="007B18EC"/>
+    <w:pPr>
+      <w:spacing w:after="100"/>
+    </w:pPr>
+  </w:style>
+  <w:style w:type="paragraph" w:styleId="Spistreci2">
+    <w:name w:val="toc 2"/>
+    <w:basedOn w:val="Normalny"/>
+    <w:next w:val="Normalny"/>
+    <w:autoRedefine/>
+    <w:uiPriority w:val="39"/>
+    <w:unhideWhenUsed/>
+    <w:rsid w:val="007B18EC"/>
+    <w:pPr>
+      <w:spacing w:after="100"/>
+      <w:ind w:left="200"/>
+    </w:pPr>
+  </w:style>
+  <w:style w:type="paragraph" w:styleId="Spistreci3">
+    <w:name w:val="toc 3"/>
+    <w:basedOn w:val="Normalny"/>
+    <w:next w:val="Normalny"/>
+    <w:autoRedefine/>
+    <w:uiPriority w:val="39"/>
+    <w:unhideWhenUsed/>
+    <w:rsid w:val="007B18EC"/>
+    <w:pPr>
+      <w:spacing w:after="100"/>
+      <w:ind w:left="400"/>
+    </w:pPr>
+  </w:style>
+  <w:style w:type="character" w:styleId="Hipercze">
+    <w:name w:val="Hyperlink"/>
+    <w:basedOn w:val="Domylnaczcionkaakapitu"/>
+    <w:uiPriority w:val="99"/>
+    <w:unhideWhenUsed/>
+    <w:rsid w:val="007B18EC"/>
+    <w:rPr>
+      <w:color w:val="0563C1" w:themeColor="hyperlink"/>
+      <w:u w:val="single"/>
+    </w:rPr>
   </w:style>
 </w:styles>
 </file>
@@ -9948,7 +11279,7 @@
 </file>
 
 <file path=customXml/itemProps1.xml><?xml version="1.0" encoding="utf-8"?>
-<ds:datastoreItem xmlns:ds="http://schemas.openxmlformats.org/officeDocument/2006/customXml" ds:itemID="{09068EBB-9BA6-43BC-9474-27755E0021E7}">
+<ds:datastoreItem xmlns:ds="http://schemas.openxmlformats.org/officeDocument/2006/customXml" ds:itemID="{BF7122B6-EDBC-4145-BB49-B835F10121B6}">
   <ds:schemaRefs>
     <ds:schemaRef ds:uri="http://schemas.openxmlformats.org/officeDocument/2006/bibliography"/>
   </ds:schemaRefs>

</xml_diff>